<commit_message>
small updates to response
</commit_message>
<xml_diff>
--- a/revision/response-to-reviewers.docx
+++ b/revision/response-to-reviewers.docx
@@ -503,8 +503,9 @@
           <w:sz w:val="21"/>
           <w:szCs w:val="21"/>
         </w:rPr>
-        <w:t>The Mk model has already been extended in a number of interesting ways to permit rate heterogeneity</w:t>
-      </w:r>
+        <w:t xml:space="preserve">The Mk model has already been extended in a number of interesting ways to permit rate heterogeneity over time, among clades, or as a function of another trait that has been mapped along the nodes and edges of the phylogeny. For instance, </w:t>
+      </w:r>
+      <w:proofErr w:type="spellStart"/>
       <w:r>
         <w:rPr>
           <w:rFonts w:ascii="Helvetica" w:eastAsia="Times New Roman" w:hAnsi="Helvetica" w:cs="Helvetica"/>
@@ -514,8 +515,9 @@
           <w:sz w:val="21"/>
           <w:szCs w:val="21"/>
         </w:rPr>
-        <w:t xml:space="preserve"> </w:t>
-      </w:r>
+        <w:t>Pagel</w:t>
+      </w:r>
+      <w:proofErr w:type="spellEnd"/>
       <w:r>
         <w:rPr>
           <w:rFonts w:ascii="Helvetica" w:eastAsia="Times New Roman" w:hAnsi="Helvetica" w:cs="Helvetica"/>
@@ -525,8 +527,9 @@
           <w:sz w:val="21"/>
           <w:szCs w:val="21"/>
         </w:rPr>
-        <w:t>over time, among clades, or as a function of another trait that has been mapped along the nodes and edges</w:t>
-      </w:r>
+        <w:t xml:space="preserve"> (1994) described a clever manner in which </w:t>
+      </w:r>
+      <w:proofErr w:type="gramStart"/>
       <w:r>
         <w:rPr>
           <w:rFonts w:ascii="Helvetica" w:eastAsia="Times New Roman" w:hAnsi="Helvetica" w:cs="Helvetica"/>
@@ -536,8 +539,9 @@
           <w:sz w:val="21"/>
           <w:szCs w:val="21"/>
         </w:rPr>
-        <w:t xml:space="preserve"> </w:t>
-      </w:r>
+        <w:t>an</w:t>
+      </w:r>
+      <w:proofErr w:type="gramEnd"/>
       <w:r>
         <w:rPr>
           <w:rFonts w:ascii="Helvetica" w:eastAsia="Times New Roman" w:hAnsi="Helvetica" w:cs="Helvetica"/>
@@ -547,213 +551,118 @@
           <w:sz w:val="21"/>
           <w:szCs w:val="21"/>
         </w:rPr>
-        <w:t xml:space="preserve">of the phylogeny. For instance, </w:t>
-      </w:r>
-      <w:proofErr w:type="spellStart"/>
-      <w:r>
-        <w:rPr>
-          <w:rFonts w:ascii="Helvetica" w:eastAsia="Times New Roman" w:hAnsi="Helvetica" w:cs="Helvetica"/>
-          <w:b/>
-          <w:i/>
-          <w:color w:val="333333"/>
-          <w:sz w:val="21"/>
-          <w:szCs w:val="21"/>
-        </w:rPr>
-        <w:t>Pagel</w:t>
-      </w:r>
-      <w:proofErr w:type="spellEnd"/>
-      <w:r>
-        <w:rPr>
-          <w:rFonts w:ascii="Helvetica" w:eastAsia="Times New Roman" w:hAnsi="Helvetica" w:cs="Helvetica"/>
-          <w:b/>
-          <w:i/>
-          <w:color w:val="333333"/>
-          <w:sz w:val="21"/>
-          <w:szCs w:val="21"/>
-        </w:rPr>
-        <w:t xml:space="preserve"> (1994) described a clever manner in which </w:t>
+        <w:t xml:space="preserve"> Mk-type model can be used to approximate the interdependent evolution of two different binary traits, in which the condition of character one influence the transition rates of character two and/or vice versa.</w:t>
+      </w:r>
+      <w:r>
+        <w:rPr>
+          <w:rFonts w:ascii="Helvetica" w:eastAsia="Times New Roman" w:hAnsi="Helvetica" w:cs="Helvetica"/>
+          <w:b/>
+          <w:color w:val="333333"/>
+          <w:sz w:val="21"/>
+          <w:szCs w:val="21"/>
+        </w:rPr>
+        <w:t>”</w:t>
+      </w:r>
+      <w:r>
+        <w:rPr>
+          <w:rFonts w:ascii="Helvetica" w:eastAsia="Times New Roman" w:hAnsi="Helvetica" w:cs="Helvetica"/>
+          <w:color w:val="333333"/>
+          <w:sz w:val="21"/>
+          <w:szCs w:val="21"/>
+        </w:rPr>
+        <w:br/>
+      </w:r>
+      <w:r>
+        <w:rPr>
+          <w:rFonts w:ascii="Helvetica" w:eastAsia="Times New Roman" w:hAnsi="Helvetica" w:cs="Helvetica"/>
+          <w:color w:val="333333"/>
+          <w:sz w:val="21"/>
+          <w:szCs w:val="21"/>
+        </w:rPr>
+        <w:br/>
+        <w:t>2) Line 371. I would remove “totally new” from this sentence as the discrete gamma distributed Mk model has been the standard within phylogenetics for quite some time.</w:t>
+      </w:r>
+      <w:r>
+        <w:rPr>
+          <w:rFonts w:ascii="Helvetica" w:eastAsia="Times New Roman" w:hAnsi="Helvetica" w:cs="Helvetica"/>
+          <w:color w:val="333333"/>
+          <w:sz w:val="21"/>
+          <w:szCs w:val="21"/>
+        </w:rPr>
+        <w:br/>
+      </w:r>
+    </w:p>
+    <w:p>
+      <w:pPr>
+        <w:shd w:val="clear" w:color="auto" w:fill="FEFEFE"/>
+        <w:spacing w:after="0" w:line="360" w:lineRule="atLeast"/>
+        <w:rPr>
+          <w:rFonts w:ascii="Helvetica" w:eastAsia="Times New Roman" w:hAnsi="Helvetica" w:cs="Helvetica"/>
+          <w:b/>
+          <w:color w:val="333333"/>
+          <w:sz w:val="21"/>
+          <w:szCs w:val="21"/>
+        </w:rPr>
+      </w:pPr>
+      <w:r>
+        <w:rPr>
+          <w:rFonts w:ascii="Helvetica" w:eastAsia="Times New Roman" w:hAnsi="Helvetica" w:cs="Helvetica"/>
+          <w:b/>
+          <w:color w:val="333333"/>
+          <w:sz w:val="21"/>
+          <w:szCs w:val="21"/>
+        </w:rPr>
+        <w:t>The reviewer makes a good point, but there’s a</w:t>
+      </w:r>
+      <w:r>
+        <w:rPr>
+          <w:rFonts w:ascii="Helvetica" w:eastAsia="Times New Roman" w:hAnsi="Helvetica" w:cs="Helvetica"/>
+          <w:b/>
+          <w:color w:val="333333"/>
+          <w:sz w:val="21"/>
+          <w:szCs w:val="21"/>
+        </w:rPr>
+        <w:t>ctually an even more closely related study that makes our contribution even less “totally new” that we were not aware of when writing up the draft of this manuscript</w:t>
+      </w:r>
+      <w:r>
+        <w:rPr>
+          <w:rFonts w:ascii="Helvetica" w:eastAsia="Times New Roman" w:hAnsi="Helvetica" w:cs="Helvetica"/>
+          <w:b/>
+          <w:color w:val="333333"/>
+          <w:sz w:val="21"/>
+          <w:szCs w:val="21"/>
+        </w:rPr>
+        <w:t xml:space="preserve">, which is Wu et al. </w:t>
+      </w:r>
+      <w:r>
+        <w:rPr>
+          <w:rFonts w:ascii="Helvetica" w:eastAsia="Times New Roman" w:hAnsi="Helvetica" w:cs="Helvetica"/>
+          <w:b/>
+          <w:color w:val="333333"/>
+          <w:sz w:val="21"/>
+          <w:szCs w:val="21"/>
+        </w:rPr>
+        <w:t xml:space="preserve">(2008; </w:t>
       </w:r>
       <w:proofErr w:type="gramStart"/>
       <w:r>
         <w:rPr>
           <w:rFonts w:ascii="Helvetica" w:eastAsia="Times New Roman" w:hAnsi="Helvetica" w:cs="Helvetica"/>
           <w:b/>
-          <w:i/>
-          <w:color w:val="333333"/>
-          <w:sz w:val="21"/>
-          <w:szCs w:val="21"/>
-        </w:rPr>
-        <w:t>an</w:t>
+          <w:color w:val="333333"/>
+          <w:sz w:val="21"/>
+          <w:szCs w:val="21"/>
+        </w:rPr>
+        <w:t>doi:10.1016/j.ympev</w:t>
       </w:r>
       <w:proofErr w:type="gramEnd"/>
       <w:r>
         <w:rPr>
           <w:rFonts w:ascii="Helvetica" w:eastAsia="Times New Roman" w:hAnsi="Helvetica" w:cs="Helvetica"/>
           <w:b/>
-          <w:i/>
-          <w:color w:val="333333"/>
-          <w:sz w:val="21"/>
-          <w:szCs w:val="21"/>
-        </w:rPr>
-        <w:t xml:space="preserve"> Mk-type model can</w:t>
-      </w:r>
-      <w:r>
-        <w:rPr>
-          <w:rFonts w:ascii="Helvetica" w:eastAsia="Times New Roman" w:hAnsi="Helvetica" w:cs="Helvetica"/>
-          <w:b/>
-          <w:i/>
-          <w:color w:val="333333"/>
-          <w:sz w:val="21"/>
-          <w:szCs w:val="21"/>
-        </w:rPr>
-        <w:t xml:space="preserve"> </w:t>
-      </w:r>
-      <w:r>
-        <w:rPr>
-          <w:rFonts w:ascii="Helvetica" w:eastAsia="Times New Roman" w:hAnsi="Helvetica" w:cs="Helvetica"/>
-          <w:b/>
-          <w:i/>
-          <w:color w:val="333333"/>
-          <w:sz w:val="21"/>
-          <w:szCs w:val="21"/>
-        </w:rPr>
-        <w:t>be used to approximate the interdependent evolution of two different binary traits, in which the condition</w:t>
-      </w:r>
-      <w:r>
-        <w:rPr>
-          <w:rFonts w:ascii="Helvetica" w:eastAsia="Times New Roman" w:hAnsi="Helvetica" w:cs="Helvetica"/>
-          <w:b/>
-          <w:i/>
-          <w:color w:val="333333"/>
-          <w:sz w:val="21"/>
-          <w:szCs w:val="21"/>
-        </w:rPr>
-        <w:t xml:space="preserve"> </w:t>
-      </w:r>
-      <w:r>
-        <w:rPr>
-          <w:rFonts w:ascii="Helvetica" w:eastAsia="Times New Roman" w:hAnsi="Helvetica" w:cs="Helvetica"/>
-          <w:b/>
-          <w:i/>
-          <w:color w:val="333333"/>
-          <w:sz w:val="21"/>
-          <w:szCs w:val="21"/>
-        </w:rPr>
-        <w:t>of character one influence the transition rates of character two and/or vice versa.</w:t>
-      </w:r>
-      <w:r>
-        <w:rPr>
-          <w:rFonts w:ascii="Helvetica" w:eastAsia="Times New Roman" w:hAnsi="Helvetica" w:cs="Helvetica"/>
-          <w:b/>
-          <w:color w:val="333333"/>
-          <w:sz w:val="21"/>
-          <w:szCs w:val="21"/>
-        </w:rPr>
-        <w:t>”</w:t>
-      </w:r>
-      <w:r>
-        <w:rPr>
-          <w:rFonts w:ascii="Helvetica" w:eastAsia="Times New Roman" w:hAnsi="Helvetica" w:cs="Helvetica"/>
-          <w:color w:val="333333"/>
-          <w:sz w:val="21"/>
-          <w:szCs w:val="21"/>
-        </w:rPr>
-        <w:br/>
-      </w:r>
-      <w:r>
-        <w:rPr>
-          <w:rFonts w:ascii="Helvetica" w:eastAsia="Times New Roman" w:hAnsi="Helvetica" w:cs="Helvetica"/>
-          <w:color w:val="333333"/>
-          <w:sz w:val="21"/>
-          <w:szCs w:val="21"/>
-        </w:rPr>
-        <w:br/>
-        <w:t>2) Line 371. I would remove “totally new” from this sentence as the discrete gamma distributed Mk model has been the standard within phylogenetics for quite some time.</w:t>
-      </w:r>
-      <w:r>
-        <w:rPr>
-          <w:rFonts w:ascii="Helvetica" w:eastAsia="Times New Roman" w:hAnsi="Helvetica" w:cs="Helvetica"/>
-          <w:color w:val="333333"/>
-          <w:sz w:val="21"/>
-          <w:szCs w:val="21"/>
-        </w:rPr>
-        <w:br/>
-      </w:r>
-    </w:p>
-    <w:p>
-      <w:pPr>
-        <w:shd w:val="clear" w:color="auto" w:fill="FEFEFE"/>
-        <w:spacing w:after="0" w:line="360" w:lineRule="atLeast"/>
-        <w:rPr>
-          <w:rFonts w:ascii="Helvetica" w:eastAsia="Times New Roman" w:hAnsi="Helvetica" w:cs="Helvetica"/>
-          <w:b/>
-          <w:color w:val="333333"/>
-          <w:sz w:val="21"/>
-          <w:szCs w:val="21"/>
-        </w:rPr>
-      </w:pPr>
-      <w:r>
-        <w:rPr>
-          <w:rFonts w:ascii="Helvetica" w:eastAsia="Times New Roman" w:hAnsi="Helvetica" w:cs="Helvetica"/>
-          <w:b/>
-          <w:color w:val="333333"/>
-          <w:sz w:val="21"/>
-          <w:szCs w:val="21"/>
-        </w:rPr>
-        <w:t>The reviewer makes a good point, but there’s a</w:t>
-      </w:r>
-      <w:r>
-        <w:rPr>
-          <w:rFonts w:ascii="Helvetica" w:eastAsia="Times New Roman" w:hAnsi="Helvetica" w:cs="Helvetica"/>
-          <w:b/>
-          <w:color w:val="333333"/>
-          <w:sz w:val="21"/>
-          <w:szCs w:val="21"/>
-        </w:rPr>
-        <w:t>ctually an even more closely related study that makes our contribution even less “totally new” that we were not aware of when writing up the draft of this manuscript</w:t>
-      </w:r>
-      <w:r>
-        <w:rPr>
-          <w:rFonts w:ascii="Helvetica" w:eastAsia="Times New Roman" w:hAnsi="Helvetica" w:cs="Helvetica"/>
-          <w:b/>
-          <w:color w:val="333333"/>
-          <w:sz w:val="21"/>
-          <w:szCs w:val="21"/>
-        </w:rPr>
-        <w:t xml:space="preserve">, which is Wu et al. </w:t>
-      </w:r>
-      <w:r>
-        <w:rPr>
-          <w:rFonts w:ascii="Helvetica" w:eastAsia="Times New Roman" w:hAnsi="Helvetica" w:cs="Helvetica"/>
-          <w:b/>
-          <w:color w:val="333333"/>
-          <w:sz w:val="21"/>
-          <w:szCs w:val="21"/>
-          <w:lang w:val="es-CL"/>
-        </w:rPr>
-        <w:t xml:space="preserve">(2008; </w:t>
-      </w:r>
-      <w:proofErr w:type="gramStart"/>
-      <w:r>
-        <w:rPr>
-          <w:rFonts w:ascii="Helvetica" w:eastAsia="Times New Roman" w:hAnsi="Helvetica" w:cs="Helvetica"/>
-          <w:b/>
-          <w:color w:val="333333"/>
-          <w:sz w:val="21"/>
-          <w:szCs w:val="21"/>
-          <w:lang w:val="es-CL"/>
-        </w:rPr>
-        <w:t>doi:10.1016/j.ympev</w:t>
-      </w:r>
-      <w:proofErr w:type="gramEnd"/>
-      <w:r>
-        <w:rPr>
-          <w:rFonts w:ascii="Helvetica" w:eastAsia="Times New Roman" w:hAnsi="Helvetica" w:cs="Helvetica"/>
-          <w:b/>
-          <w:color w:val="333333"/>
-          <w:sz w:val="21"/>
-          <w:szCs w:val="21"/>
-          <w:lang w:val="es-CL"/>
+          <w:color w:val="333333"/>
+          <w:sz w:val="21"/>
+          <w:szCs w:val="21"/>
         </w:rPr>
         <w:t xml:space="preserve">.2007.06.020). Wu et al. </w:t>
       </w:r>
@@ -1093,7 +1002,7 @@
           <w:szCs w:val="21"/>
         </w:rPr>
         <w:br/>
-        <w:t>1) Line 217. You state that the alpha estimate is upwardly biased due to optimizations hitting the upper limit during optimization. However, it is clear from Figure 3 that the median value is actually downwardly biased for most simulations. If you remove optimizations that hit the upper bound (which is a reasonable step to take considering in most empirical studies, those model fits would not have sufficient support to continue with) is your estimate still upwardly biased? I mention this because an upward bias is, in my opinion, a more desirable outcome than a downward bias since the upward bias results in more conservative modeling results. It is concerning to me that the median values of alpha=2,4,8 all have a similar median value and that their upward bias seems driven by outliers.</w:t>
+        <w:t>1) Line 217. You state that the alpha estimate is upwardly biased due to optimizations hitting the upper limit during optimization. However, it is clear from Figure 3 that the median value is actually downwardly biased for most simulations.</w:t>
       </w:r>
     </w:p>
     <w:p>
@@ -1119,26 +1028,186 @@
           <w:szCs w:val="21"/>
         </w:rPr>
       </w:pPr>
-      <w:bookmarkStart w:id="0" w:name="_GoBack"/>
-      <w:bookmarkEnd w:id="0"/>
-      <w:r>
-        <w:rPr>
-          <w:rFonts w:ascii="Helvetica" w:eastAsia="Times New Roman" w:hAnsi="Helvetica" w:cs="Helvetica"/>
-          <w:color w:val="333333"/>
-          <w:sz w:val="21"/>
-          <w:szCs w:val="21"/>
-        </w:rPr>
-        <w:br/>
-      </w:r>
-      <w:r>
-        <w:rPr>
-          <w:rFonts w:ascii="Helvetica" w:eastAsia="Times New Roman" w:hAnsi="Helvetica" w:cs="Helvetica"/>
-          <w:color w:val="333333"/>
-          <w:sz w:val="21"/>
-          <w:szCs w:val="21"/>
-        </w:rPr>
-        <w:br/>
-        <w:t xml:space="preserve">2) Line 228. I believe that simulating under values of alpha other than 0.5 would be interesting from a power perspective. You’ve already demonstrated that estimation is good when analyzing relatively large number of taxa for alpha=0.5 (section 2.2). However, the more problematic values of alpha are when rate heterogeneity is weaker (Fig 3). This is what we had found in Boyko and Beaulieu (2021) when conducting a similar simulation study in the context of hidden Markov models. Specifically, we saw that the signal for rate heterogeneity comes from the magnitude of the difference between rate classes. Of course, the gamma distributed Mk model does not have explicit rate classes in the way an HMM does, but the results presented here are consistent with what we had seen. Given this is </w:t>
+      <w:r>
+        <w:rPr>
+          <w:rFonts w:ascii="Helvetica" w:eastAsia="Times New Roman" w:hAnsi="Helvetica" w:cs="Helvetica"/>
+          <w:b/>
+          <w:color w:val="333333"/>
+          <w:sz w:val="21"/>
+          <w:szCs w:val="21"/>
+        </w:rPr>
+        <w:t>T</w:t>
+      </w:r>
+      <w:r>
+        <w:rPr>
+          <w:rFonts w:ascii="Helvetica" w:eastAsia="Times New Roman" w:hAnsi="Helvetica" w:cs="Helvetica"/>
+          <w:b/>
+          <w:color w:val="333333"/>
+          <w:sz w:val="21"/>
+          <w:szCs w:val="21"/>
+        </w:rPr>
+        <w:t xml:space="preserve">his is fair. </w:t>
+      </w:r>
+      <w:r>
+        <w:rPr>
+          <w:rFonts w:ascii="Helvetica" w:eastAsia="Times New Roman" w:hAnsi="Helvetica" w:cs="Helvetica"/>
+          <w:b/>
+          <w:color w:val="333333"/>
+          <w:sz w:val="21"/>
+          <w:szCs w:val="21"/>
+        </w:rPr>
+        <w:t xml:space="preserve">In the original submitted manuscript, we did only 20 simulation per simulation condition. We have now increased this to 100. We </w:t>
+      </w:r>
+      <w:r>
+        <w:rPr>
+          <w:rFonts w:ascii="Helvetica" w:eastAsia="Times New Roman" w:hAnsi="Helvetica" w:cs="Helvetica"/>
+          <w:b/>
+          <w:color w:val="333333"/>
+          <w:sz w:val="21"/>
+          <w:szCs w:val="21"/>
+        </w:rPr>
+        <w:t>also give the geometric mean in addition to the median, quartiles, range, and outliers. As a general observation about our findings, median and geometric mean alpha showed very little bias when generating alpha was less than or equal to 1 or 2. For example, median estimated alpha across 100</w:t>
+      </w:r>
+      <w:r>
+        <w:rPr>
+          <w:rFonts w:ascii="Helvetica" w:eastAsia="Times New Roman" w:hAnsi="Helvetica" w:cs="Helvetica"/>
+          <w:b/>
+          <w:color w:val="333333"/>
+          <w:sz w:val="21"/>
+          <w:szCs w:val="21"/>
+        </w:rPr>
+        <w:t xml:space="preserve"> (rather than 20, but using otherwise identical conditions)</w:t>
+      </w:r>
+      <w:r>
+        <w:rPr>
+          <w:rFonts w:ascii="Helvetica" w:eastAsia="Times New Roman" w:hAnsi="Helvetica" w:cs="Helvetica"/>
+          <w:b/>
+          <w:color w:val="333333"/>
+          <w:sz w:val="21"/>
+          <w:szCs w:val="21"/>
+        </w:rPr>
+        <w:t xml:space="preserve"> simulations</w:t>
+      </w:r>
+      <w:r>
+        <w:rPr>
+          <w:rFonts w:ascii="Helvetica" w:eastAsia="Times New Roman" w:hAnsi="Helvetica" w:cs="Helvetica"/>
+          <w:b/>
+          <w:color w:val="333333"/>
+          <w:sz w:val="21"/>
+          <w:szCs w:val="21"/>
+        </w:rPr>
+        <w:t xml:space="preserve"> per condition</w:t>
+      </w:r>
+      <w:r>
+        <w:rPr>
+          <w:rFonts w:ascii="Helvetica" w:eastAsia="Times New Roman" w:hAnsi="Helvetica" w:cs="Helvetica"/>
+          <w:b/>
+          <w:color w:val="333333"/>
+          <w:sz w:val="21"/>
+          <w:szCs w:val="21"/>
+        </w:rPr>
+        <w:t xml:space="preserve"> was 0.23, 0.47, 0.96, and 1.34 for generating alpha of 0.25, 0.5, 1, and 2</w:t>
+      </w:r>
+      <w:r>
+        <w:rPr>
+          <w:rFonts w:ascii="Helvetica" w:eastAsia="Times New Roman" w:hAnsi="Helvetica" w:cs="Helvetica"/>
+          <w:b/>
+          <w:color w:val="333333"/>
+          <w:sz w:val="21"/>
+          <w:szCs w:val="21"/>
+        </w:rPr>
+        <w:t>, respectively</w:t>
+      </w:r>
+      <w:r>
+        <w:rPr>
+          <w:rFonts w:ascii="Helvetica" w:eastAsia="Times New Roman" w:hAnsi="Helvetica" w:cs="Helvetica"/>
+          <w:b/>
+          <w:color w:val="333333"/>
+          <w:sz w:val="21"/>
+          <w:szCs w:val="21"/>
+        </w:rPr>
+        <w:t xml:space="preserve">. Geometric mean estimated alpha under the same conditions was 0.23, 0.48, 1.03, and 2.24. For </w:t>
+      </w:r>
+      <w:r>
+        <w:rPr>
+          <w:rFonts w:ascii="Helvetica" w:eastAsia="Times New Roman" w:hAnsi="Helvetica" w:cs="Helvetica"/>
+          <w:b/>
+          <w:color w:val="333333"/>
+          <w:sz w:val="21"/>
+          <w:szCs w:val="21"/>
+        </w:rPr>
+        <w:t>the highest</w:t>
+      </w:r>
+      <w:r>
+        <w:rPr>
+          <w:rFonts w:ascii="Helvetica" w:eastAsia="Times New Roman" w:hAnsi="Helvetica" w:cs="Helvetica"/>
+          <w:b/>
+          <w:color w:val="333333"/>
+          <w:sz w:val="21"/>
+          <w:szCs w:val="21"/>
+        </w:rPr>
+        <w:t xml:space="preserve"> generating values of alpha</w:t>
+      </w:r>
+      <w:r>
+        <w:rPr>
+          <w:rFonts w:ascii="Helvetica" w:eastAsia="Times New Roman" w:hAnsi="Helvetica" w:cs="Helvetica"/>
+          <w:b/>
+          <w:color w:val="333333"/>
+          <w:sz w:val="21"/>
+          <w:szCs w:val="21"/>
+        </w:rPr>
+        <w:t xml:space="preserve"> (4 and 8)</w:t>
+      </w:r>
+      <w:r>
+        <w:rPr>
+          <w:rFonts w:ascii="Helvetica" w:eastAsia="Times New Roman" w:hAnsi="Helvetica" w:cs="Helvetica"/>
+          <w:b/>
+          <w:color w:val="333333"/>
+          <w:sz w:val="21"/>
+          <w:szCs w:val="21"/>
+        </w:rPr>
+        <w:t xml:space="preserve">, the median estimated alpha </w:t>
+      </w:r>
+      <w:r>
+        <w:rPr>
+          <w:rFonts w:ascii="Helvetica" w:eastAsia="Times New Roman" w:hAnsi="Helvetica" w:cs="Helvetica"/>
+          <w:b/>
+          <w:color w:val="333333"/>
+          <w:sz w:val="21"/>
+          <w:szCs w:val="21"/>
+        </w:rPr>
+        <w:t xml:space="preserve">had relatively low bias (4.82 and 7.01, respectively), while geometric mean alpha was off the charts (e.g., 85.7 and 183.4, but would’ve been higher still if a higher bound for the upper limit of optimization was chosen). We don’t find this to be particularly concerning because very high alpha corresponds to low or no rate heterogeneity across edges, which will result in an essentially flat likelihood surface, equal to the likelihood of the homogeneous Mk model, across </w:t>
+      </w:r>
+      <w:proofErr w:type="spellStart"/>
+      <w:r>
+        <w:rPr>
+          <w:rFonts w:ascii="Helvetica" w:eastAsia="Times New Roman" w:hAnsi="Helvetica" w:cs="Helvetica"/>
+          <w:b/>
+          <w:color w:val="333333"/>
+          <w:sz w:val="21"/>
+          <w:szCs w:val="21"/>
+        </w:rPr>
+        <w:t>a</w:t>
+      </w:r>
+      <w:proofErr w:type="spellEnd"/>
+      <w:r>
+        <w:rPr>
+          <w:rFonts w:ascii="Helvetica" w:eastAsia="Times New Roman" w:hAnsi="Helvetica" w:cs="Helvetica"/>
+          <w:b/>
+          <w:color w:val="333333"/>
+          <w:sz w:val="21"/>
+          <w:szCs w:val="21"/>
+        </w:rPr>
+        <w:t xml:space="preserve"> broad range of alpha values.</w:t>
+      </w:r>
+      <w:r>
+        <w:rPr>
+          <w:rFonts w:ascii="Helvetica" w:eastAsia="Times New Roman" w:hAnsi="Helvetica" w:cs="Helvetica"/>
+          <w:color w:val="333333"/>
+          <w:sz w:val="21"/>
+          <w:szCs w:val="21"/>
+        </w:rPr>
+        <w:br/>
       </w:r>
       <w:r>
         <w:rPr>
@@ -1148,17 +1217,260 @@
           <w:szCs w:val="21"/>
         </w:rPr>
         <w:lastRenderedPageBreak/>
-        <w:t>known to be a problematic region of parameter space, it is worth running power simulations at other levels of alpha to determine power as a function of signal (alpha) and data points (number of taxa). I believe that this may provide useful empirical guidelines for how many taxa are needed to consider looking for rate heterogeneity. It also seems like it would be relatively straightforward to generate these additional power results and to add them to Figure 4 as separate boxplots and lines.</w:t>
-      </w:r>
-      <w:r>
-        <w:rPr>
-          <w:rFonts w:ascii="Helvetica" w:eastAsia="Times New Roman" w:hAnsi="Helvetica" w:cs="Helvetica"/>
-          <w:color w:val="333333"/>
-          <w:sz w:val="21"/>
-          <w:szCs w:val="21"/>
-        </w:rPr>
-        <w:br/>
-      </w:r>
+        <w:br/>
+      </w:r>
+      <w:r>
+        <w:rPr>
+          <w:rFonts w:ascii="Helvetica" w:eastAsia="Times New Roman" w:hAnsi="Helvetica" w:cs="Helvetica"/>
+          <w:color w:val="333333"/>
+          <w:sz w:val="21"/>
+          <w:szCs w:val="21"/>
+        </w:rPr>
+        <w:t xml:space="preserve">If you remove optimizations that hit the upper bound (which is a reasonable step to take considering in most empirical studies, those model fits would not have sufficient support to continue with) is your estimate still upwardly biased? </w:t>
+      </w:r>
+    </w:p>
+    <w:p>
+      <w:pPr>
+        <w:shd w:val="clear" w:color="auto" w:fill="FEFEFE"/>
+        <w:spacing w:after="0" w:line="360" w:lineRule="atLeast"/>
+        <w:rPr>
+          <w:rFonts w:ascii="Helvetica" w:eastAsia="Times New Roman" w:hAnsi="Helvetica" w:cs="Helvetica"/>
+          <w:color w:val="333333"/>
+          <w:sz w:val="21"/>
+          <w:szCs w:val="21"/>
+        </w:rPr>
+      </w:pPr>
+    </w:p>
+    <w:p>
+      <w:pPr>
+        <w:shd w:val="clear" w:color="auto" w:fill="FEFEFE"/>
+        <w:spacing w:after="0" w:line="360" w:lineRule="atLeast"/>
+        <w:rPr>
+          <w:rFonts w:ascii="Helvetica" w:eastAsia="Times New Roman" w:hAnsi="Helvetica" w:cs="Helvetica"/>
+          <w:b/>
+          <w:color w:val="333333"/>
+          <w:sz w:val="21"/>
+          <w:szCs w:val="21"/>
+        </w:rPr>
+      </w:pPr>
+      <w:r>
+        <w:rPr>
+          <w:rFonts w:ascii="Helvetica" w:eastAsia="Times New Roman" w:hAnsi="Helvetica" w:cs="Helvetica"/>
+          <w:b/>
+          <w:color w:val="333333"/>
+          <w:sz w:val="21"/>
+          <w:szCs w:val="21"/>
+        </w:rPr>
+        <w:t xml:space="preserve">We’re not sure that we agree this is a reasonable step and I’m not quite sure what the reviewer is getting at. The upper bound for optimization is arbitrary – it could’ve been 10 or 100 or 1,000 or 10,000 or more </w:t>
+      </w:r>
+      <w:r>
+        <w:rPr>
+          <w:rFonts w:ascii="Helvetica" w:eastAsia="Times New Roman" w:hAnsi="Helvetica" w:cs="Helvetica"/>
+          <w:b/>
+          <w:color w:val="333333"/>
+          <w:sz w:val="21"/>
+          <w:szCs w:val="21"/>
+        </w:rPr>
+        <w:t>–</w:t>
+      </w:r>
+      <w:r>
+        <w:rPr>
+          <w:rFonts w:ascii="Helvetica" w:eastAsia="Times New Roman" w:hAnsi="Helvetica" w:cs="Helvetica"/>
+          <w:b/>
+          <w:color w:val="333333"/>
+          <w:sz w:val="21"/>
+          <w:szCs w:val="21"/>
+        </w:rPr>
+        <w:t xml:space="preserve"> </w:t>
+      </w:r>
+      <w:r>
+        <w:rPr>
+          <w:rFonts w:ascii="Helvetica" w:eastAsia="Times New Roman" w:hAnsi="Helvetica" w:cs="Helvetica"/>
+          <w:b/>
+          <w:color w:val="333333"/>
+          <w:sz w:val="21"/>
+          <w:szCs w:val="21"/>
+        </w:rPr>
+        <w:t xml:space="preserve">and if we have one or more simulations in which our optimizations that hit this bound (and thus the estimate is set to the upper bound), then our (geometric) mean across simulations and estimates is going to be downwardly biased relative to the true mean, simply by virtue of the fact that the true ML solution is above the upper bound! If we excise the estimate from our data, this downward bias would increase, not decrease. </w:t>
+      </w:r>
+    </w:p>
+    <w:p>
+      <w:pPr>
+        <w:shd w:val="clear" w:color="auto" w:fill="FEFEFE"/>
+        <w:spacing w:after="0" w:line="360" w:lineRule="atLeast"/>
+        <w:rPr>
+          <w:rFonts w:ascii="Helvetica" w:eastAsia="Times New Roman" w:hAnsi="Helvetica" w:cs="Helvetica"/>
+          <w:color w:val="333333"/>
+          <w:sz w:val="21"/>
+          <w:szCs w:val="21"/>
+        </w:rPr>
+      </w:pPr>
+    </w:p>
+    <w:p>
+      <w:pPr>
+        <w:shd w:val="clear" w:color="auto" w:fill="FEFEFE"/>
+        <w:spacing w:after="0" w:line="360" w:lineRule="atLeast"/>
+        <w:rPr>
+          <w:rFonts w:ascii="Helvetica" w:eastAsia="Times New Roman" w:hAnsi="Helvetica" w:cs="Helvetica"/>
+          <w:color w:val="333333"/>
+          <w:sz w:val="21"/>
+          <w:szCs w:val="21"/>
+        </w:rPr>
+      </w:pPr>
+      <w:r>
+        <w:rPr>
+          <w:rFonts w:ascii="Helvetica" w:eastAsia="Times New Roman" w:hAnsi="Helvetica" w:cs="Helvetica"/>
+          <w:color w:val="333333"/>
+          <w:sz w:val="21"/>
+          <w:szCs w:val="21"/>
+        </w:rPr>
+        <w:t>I mention this because an upward bias is, in my opinion, a more desirable outcome than a downward bias since the upward bias results in more conservative modeling results. It is concerning to me that the median values of alpha=2,4,8 all have a similar median value and that their upward bias seems driven by outliers.</w:t>
+      </w:r>
+    </w:p>
+    <w:p>
+      <w:pPr>
+        <w:shd w:val="clear" w:color="auto" w:fill="FEFEFE"/>
+        <w:spacing w:after="0" w:line="360" w:lineRule="atLeast"/>
+        <w:rPr>
+          <w:rFonts w:ascii="Helvetica" w:eastAsia="Times New Roman" w:hAnsi="Helvetica" w:cs="Helvetica"/>
+          <w:color w:val="333333"/>
+          <w:sz w:val="21"/>
+          <w:szCs w:val="21"/>
+        </w:rPr>
+      </w:pPr>
+    </w:p>
+    <w:p>
+      <w:pPr>
+        <w:shd w:val="clear" w:color="auto" w:fill="FEFEFE"/>
+        <w:spacing w:after="0" w:line="360" w:lineRule="atLeast"/>
+        <w:rPr>
+          <w:rFonts w:ascii="Helvetica" w:eastAsia="Times New Roman" w:hAnsi="Helvetica" w:cs="Helvetica"/>
+          <w:b/>
+          <w:color w:val="333333"/>
+          <w:sz w:val="21"/>
+          <w:szCs w:val="21"/>
+        </w:rPr>
+      </w:pPr>
+      <w:r>
+        <w:rPr>
+          <w:rFonts w:ascii="Helvetica" w:eastAsia="Times New Roman" w:hAnsi="Helvetica" w:cs="Helvetica"/>
+          <w:b/>
+          <w:color w:val="333333"/>
+          <w:sz w:val="21"/>
+          <w:szCs w:val="21"/>
+        </w:rPr>
+        <w:t xml:space="preserve">The similarity of the median estimates for generating alpha greater than or equal to 2 seems to have been an artifact of only doing 20 simulations per simulation condition. When we re-did these simulations, but with 100, the pattern goes away and the median increases more consistently with alpha. We agree in some ways that an upward bias is “more desirable” than a downward bias. In general, we found no or minimal bias for alpha &lt;= 1 or 2, and then </w:t>
+      </w:r>
+      <w:r>
+        <w:rPr>
+          <w:rFonts w:ascii="Helvetica" w:eastAsia="Times New Roman" w:hAnsi="Helvetica" w:cs="Helvetica"/>
+          <w:b/>
+          <w:color w:val="333333"/>
+          <w:sz w:val="21"/>
+          <w:szCs w:val="21"/>
+        </w:rPr>
+        <w:t>a downward bias in the median but not the geometric or arithmetic mean for generating values of alpha &gt;= 2.</w:t>
+      </w:r>
+      <w:r>
+        <w:rPr>
+          <w:rFonts w:ascii="Helvetica" w:eastAsia="Times New Roman" w:hAnsi="Helvetica" w:cs="Helvetica"/>
+          <w:b/>
+          <w:color w:val="333333"/>
+          <w:sz w:val="21"/>
+          <w:szCs w:val="21"/>
+        </w:rPr>
+        <w:t xml:space="preserve"> In spite of this evident “downward” bias (of the median), only 7 of 100 Gamma models fit significantly better than a homogeneous Mk model for alpha = 4, and only 3 of 100 for alpha = 8. (This on 2,000 taxon simulated trees!) This does not, in our opinion, suggest that the method is overly liberal and tend to reject a homogeneous process when rate heterogeneity is, in fact, low. Hopefully this helps to assuage the reviewer’s reasonable concern.</w:t>
+      </w:r>
+    </w:p>
+    <w:p>
+      <w:pPr>
+        <w:shd w:val="clear" w:color="auto" w:fill="FEFEFE"/>
+        <w:spacing w:after="0" w:line="360" w:lineRule="atLeast"/>
+        <w:rPr>
+          <w:rFonts w:ascii="Helvetica" w:eastAsia="Times New Roman" w:hAnsi="Helvetica" w:cs="Helvetica"/>
+          <w:color w:val="333333"/>
+          <w:sz w:val="21"/>
+          <w:szCs w:val="21"/>
+        </w:rPr>
+      </w:pPr>
+    </w:p>
+    <w:p>
+      <w:pPr>
+        <w:shd w:val="clear" w:color="auto" w:fill="FEFEFE"/>
+        <w:spacing w:after="0" w:line="360" w:lineRule="atLeast"/>
+        <w:rPr>
+          <w:rFonts w:ascii="Helvetica" w:eastAsia="Times New Roman" w:hAnsi="Helvetica" w:cs="Helvetica"/>
+          <w:color w:val="333333"/>
+          <w:sz w:val="21"/>
+          <w:szCs w:val="21"/>
+        </w:rPr>
+      </w:pPr>
+      <w:r>
+        <w:rPr>
+          <w:rFonts w:ascii="Helvetica" w:eastAsia="Times New Roman" w:hAnsi="Helvetica" w:cs="Helvetica"/>
+          <w:color w:val="333333"/>
+          <w:sz w:val="21"/>
+          <w:szCs w:val="21"/>
+        </w:rPr>
+        <w:t xml:space="preserve">2) Line 228. I believe that simulating under values of alpha other than 0.5 would be interesting from a power perspective. You’ve already demonstrated that estimation is good when analyzing relatively large number of taxa for alpha=0.5 (section 2.2). However, the more problematic values of alpha are when rate heterogeneity is weaker (Fig 3). This is what we had found in Boyko and Beaulieu (2021) </w:t>
+      </w:r>
+      <w:r>
+        <w:rPr>
+          <w:rFonts w:ascii="Helvetica" w:eastAsia="Times New Roman" w:hAnsi="Helvetica" w:cs="Helvetica"/>
+          <w:color w:val="333333"/>
+          <w:sz w:val="21"/>
+          <w:szCs w:val="21"/>
+        </w:rPr>
+        <w:lastRenderedPageBreak/>
+        <w:t>when conducting a similar simulation study in the context of hidden Markov models. Specifically, we saw that the signal for rate heterogeneity comes from the magnitude of the difference between rate classes. Of course, the gamma distributed Mk model does not have explicit rate classes in the way an HMM does, but the results presented here are consistent with what we had seen. Given this is known to be a problematic region of parameter space, it is worth running power simulations at other levels of alpha to determine power as a function of signal (alpha) and data points (number of taxa). I believe that this may provide useful empirical guidelines for how many taxa are needed to consider looking for rate heterogeneity. It also seems like it would be relatively straightforward to generate these additional power results and to add them to Figure 4 as separate boxplots and lines.</w:t>
+      </w:r>
+    </w:p>
+    <w:p>
+      <w:pPr>
+        <w:shd w:val="clear" w:color="auto" w:fill="FEFEFE"/>
+        <w:spacing w:after="0" w:line="360" w:lineRule="atLeast"/>
+        <w:rPr>
+          <w:rFonts w:ascii="Helvetica" w:eastAsia="Times New Roman" w:hAnsi="Helvetica" w:cs="Helvetica"/>
+          <w:color w:val="333333"/>
+          <w:sz w:val="21"/>
+          <w:szCs w:val="21"/>
+        </w:rPr>
+      </w:pPr>
+    </w:p>
+    <w:p>
+      <w:pPr>
+        <w:shd w:val="clear" w:color="auto" w:fill="FEFEFE"/>
+        <w:spacing w:after="0" w:line="360" w:lineRule="atLeast"/>
+        <w:rPr>
+          <w:rFonts w:ascii="Helvetica" w:eastAsia="Times New Roman" w:hAnsi="Helvetica" w:cs="Helvetica"/>
+          <w:b/>
+          <w:color w:val="333333"/>
+          <w:sz w:val="21"/>
+          <w:szCs w:val="21"/>
+        </w:rPr>
+      </w:pPr>
+      <w:r>
+        <w:rPr>
+          <w:rFonts w:ascii="Helvetica" w:eastAsia="Times New Roman" w:hAnsi="Helvetica" w:cs="Helvetica"/>
+          <w:b/>
+          <w:color w:val="333333"/>
+          <w:sz w:val="21"/>
+          <w:szCs w:val="21"/>
+        </w:rPr>
+        <w:t xml:space="preserve">This is a reasonable suggestion. In our previous manuscript version, we undertook a power analysis for alpha = 0.5. Here, we have re-did this but setting alpha = 0.25 and alpha = 2. (alpha &gt; 2 is basically rate homogeneity, so this seemed less interesting.) </w:t>
+      </w:r>
+    </w:p>
+    <w:p>
+      <w:pPr>
+        <w:shd w:val="clear" w:color="auto" w:fill="FEFEFE"/>
+        <w:spacing w:after="0" w:line="360" w:lineRule="atLeast"/>
+        <w:rPr>
+          <w:rFonts w:ascii="Helvetica" w:eastAsia="Times New Roman" w:hAnsi="Helvetica" w:cs="Helvetica"/>
+          <w:color w:val="333333"/>
+          <w:sz w:val="21"/>
+          <w:szCs w:val="21"/>
+        </w:rPr>
+      </w:pPr>
       <w:r>
         <w:rPr>
           <w:rFonts w:ascii="Helvetica" w:eastAsia="Times New Roman" w:hAnsi="Helvetica" w:cs="Helvetica"/>
@@ -1309,6 +1621,15 @@
           <w:szCs w:val="21"/>
         </w:rPr>
         <w:br/>
+      </w:r>
+      <w:r>
+        <w:rPr>
+          <w:rFonts w:ascii="Helvetica" w:eastAsia="Times New Roman" w:hAnsi="Helvetica" w:cs="Helvetica"/>
+          <w:color w:val="333333"/>
+          <w:sz w:val="21"/>
+          <w:szCs w:val="21"/>
+        </w:rPr>
+        <w:lastRenderedPageBreak/>
         <w:t>Table 1. Is it straightforward to include confidence intervals or a measure of uncertainty around alpha? If so, I believe that should be included in the table and perhaps briefly described in the text.</w:t>
       </w:r>
     </w:p>
@@ -1404,7 +1725,6 @@
           <w:sz w:val="21"/>
           <w:szCs w:val="21"/>
         </w:rPr>
-        <w:lastRenderedPageBreak/>
         <w:t>Basic reporting</w:t>
       </w:r>
     </w:p>
@@ -1531,8 +1851,56 @@
           <w:sz w:val="21"/>
           <w:szCs w:val="21"/>
         </w:rPr>
-        <w:t xml:space="preserve"> to section 2.3 but when the rates are constant, and check how often they reject the constant model. I am not particularly suspicious that the method will misbehave: I've played around with the implementation a bit (not at the scale of a simulation study) and it does seem to reject the Gamma model almost always when the constant-rate model is true. However, users will not know that (or know to consider it), and will not make the effort to check whether the method has sensible rejection behavior when the constant-rate model is true.</w:t>
-      </w:r>
+        <w:t xml:space="preserve"> to section 2.3 but when the rates are constant, and check how often they reject the constant model. I am not particularly suspicious that the method will misbehave: I've played around with the implementation a bit (not at the scale of a simulation study) and it does seem to reject the Gamma </w:t>
+      </w:r>
+      <w:r>
+        <w:rPr>
+          <w:rFonts w:ascii="Helvetica" w:eastAsia="Times New Roman" w:hAnsi="Helvetica" w:cs="Helvetica"/>
+          <w:color w:val="333333"/>
+          <w:sz w:val="21"/>
+          <w:szCs w:val="21"/>
+        </w:rPr>
+        <w:lastRenderedPageBreak/>
+        <w:t>model almost always when the constant-rate model is true. However, users will not know that (or know to consider it), and will not make the effort to check whether the method has sensible rejection behavior when the constant-rate model is true.</w:t>
+      </w:r>
+    </w:p>
+    <w:p>
+      <w:pPr>
+        <w:shd w:val="clear" w:color="auto" w:fill="FEFEFE"/>
+        <w:spacing w:after="0" w:line="360" w:lineRule="atLeast"/>
+        <w:rPr>
+          <w:rFonts w:ascii="Helvetica" w:eastAsia="Times New Roman" w:hAnsi="Helvetica" w:cs="Helvetica"/>
+          <w:color w:val="333333"/>
+          <w:sz w:val="21"/>
+          <w:szCs w:val="21"/>
+        </w:rPr>
+      </w:pPr>
+    </w:p>
+    <w:p>
+      <w:pPr>
+        <w:shd w:val="clear" w:color="auto" w:fill="FEFEFE"/>
+        <w:spacing w:after="0" w:line="360" w:lineRule="atLeast"/>
+        <w:rPr>
+          <w:rFonts w:ascii="Helvetica" w:eastAsia="Times New Roman" w:hAnsi="Helvetica" w:cs="Helvetica"/>
+          <w:color w:val="333333"/>
+          <w:sz w:val="21"/>
+          <w:szCs w:val="21"/>
+        </w:rPr>
+      </w:pPr>
+    </w:p>
+    <w:p>
+      <w:pPr>
+        <w:shd w:val="clear" w:color="auto" w:fill="FEFEFE"/>
+        <w:spacing w:after="0" w:line="360" w:lineRule="atLeast"/>
+        <w:rPr>
+          <w:rFonts w:ascii="Helvetica" w:eastAsia="Times New Roman" w:hAnsi="Helvetica" w:cs="Helvetica"/>
+          <w:color w:val="333333"/>
+          <w:sz w:val="21"/>
+          <w:szCs w:val="21"/>
+        </w:rPr>
+      </w:pPr>
+      <w:bookmarkStart w:id="0" w:name="_GoBack"/>
+      <w:bookmarkEnd w:id="0"/>
       <w:r>
         <w:rPr>
           <w:rFonts w:ascii="Helvetica" w:eastAsia="Times New Roman" w:hAnsi="Helvetica" w:cs="Helvetica"/>
@@ -1569,17 +1937,7 @@
           <w:szCs w:val="21"/>
         </w:rPr>
         <w:br/>
-        <w:t xml:space="preserve">The authors present estimates of branch-specific rates for their empirical case study. Of course, I think branch-specific rates are something that users will be very interested in estimating. However, </w:t>
-      </w:r>
-      <w:r>
-        <w:rPr>
-          <w:rFonts w:ascii="Helvetica" w:eastAsia="Times New Roman" w:hAnsi="Helvetica" w:cs="Helvetica"/>
-          <w:color w:val="333333"/>
-          <w:sz w:val="21"/>
-          <w:szCs w:val="21"/>
-        </w:rPr>
-        <w:lastRenderedPageBreak/>
-        <w:t>the authors have not actually assessed the accuracy of branch-specific rate estimates. Because of the relationship to the parsimony model (described in the NCM comment, below), I am somewhat concerned that branches will basically be in a high rate category when there is a parsimony change on the branch, a low category when there is no parsimony change, and an intermediate category when there are equally parsimonious reconstructions that place the changes on different branches.</w:t>
+        <w:t>The authors present estimates of branch-specific rates for their empirical case study. Of course, I think branch-specific rates are something that users will be very interested in estimating. However, the authors have not actually assessed the accuracy of branch-specific rate estimates. Because of the relationship to the parsimony model (described in the NCM comment, below), I am somewhat concerned that branches will basically be in a high rate category when there is a parsimony change on the branch, a low category when there is no parsimony change, and an intermediate category when there are equally parsimonious reconstructions that place the changes on different branches.</w:t>
       </w:r>
       <w:r>
         <w:rPr>
@@ -1730,6 +2088,7 @@
           <w:sz w:val="21"/>
           <w:szCs w:val="21"/>
         </w:rPr>
+        <w:lastRenderedPageBreak/>
         <w:t>Revell and Harmon describe a new method for allowing rates of discrete-trait evolution to vary across edges in a phylogeny. Specifically, they allow the rate of each branch to be drawn from a Gamma distribution with a shape parameter that is estimated from the data. I believe is a strong relationship between this model and what is known as the "no common mechanism" model in molecular phylogenetics, and therefore indirectly related to parsimony. This is not a problem per se, but there are actually properties of this model that the authors may wish to exploit/discuss. Additionally, I am somewhat concerned about the authors' implementation of ancestral state reconstruction. I go into more detail below, then end with minor additional comments and typographical comments.</w:t>
       </w:r>
       <w:r>
@@ -1767,28 +2126,200 @@
           <w:sz w:val="21"/>
           <w:szCs w:val="21"/>
         </w:rPr>
+        <w:br/>
+        <w:t>I think the authors can compute transition probabilities analytically rather than numerically, which would lead to much faster and more accurate results.</w:t>
+      </w:r>
+      <w:r>
+        <w:rPr>
+          <w:rFonts w:ascii="Helvetica" w:eastAsia="Times New Roman" w:hAnsi="Helvetica" w:cs="Helvetica"/>
+          <w:color w:val="333333"/>
+          <w:sz w:val="21"/>
+          <w:szCs w:val="21"/>
+        </w:rPr>
+        <w:br/>
+      </w:r>
+      <w:r>
+        <w:rPr>
+          <w:rFonts w:ascii="Helvetica" w:eastAsia="Times New Roman" w:hAnsi="Helvetica" w:cs="Helvetica"/>
+          <w:color w:val="333333"/>
+          <w:sz w:val="21"/>
+          <w:szCs w:val="21"/>
+        </w:rPr>
+        <w:br/>
+        <w:t xml:space="preserve">The model the authors propose is very similar to what is called the "No Common Mechanism" (NCM) model. This model was first introduced by Tuffley and Steel (1999) in a maximum-likelihood context, but was later investigated in a Bayesian context by </w:t>
+      </w:r>
+      <w:proofErr w:type="spellStart"/>
+      <w:r>
+        <w:rPr>
+          <w:rFonts w:ascii="Helvetica" w:eastAsia="Times New Roman" w:hAnsi="Helvetica" w:cs="Helvetica"/>
+          <w:color w:val="333333"/>
+          <w:sz w:val="21"/>
+          <w:szCs w:val="21"/>
+        </w:rPr>
+        <w:t>Huelsenbeck</w:t>
+      </w:r>
+      <w:proofErr w:type="spellEnd"/>
+      <w:r>
+        <w:rPr>
+          <w:rFonts w:ascii="Helvetica" w:eastAsia="Times New Roman" w:hAnsi="Helvetica" w:cs="Helvetica"/>
+          <w:color w:val="333333"/>
+          <w:sz w:val="21"/>
+          <w:szCs w:val="21"/>
+        </w:rPr>
+        <w:t xml:space="preserve"> et al. (2008), "A Bayesian Perspective on a Non-parsimonious Parsimony Model". A feature of the NCM is that each site in an alignment has a separate set of branch lengths (but a shared tree topology), which is not particularly relevant to the present method because there is just one character. However, what is relevant is that </w:t>
+      </w:r>
+      <w:proofErr w:type="spellStart"/>
+      <w:r>
+        <w:rPr>
+          <w:rFonts w:ascii="Helvetica" w:eastAsia="Times New Roman" w:hAnsi="Helvetica" w:cs="Helvetica"/>
+          <w:color w:val="333333"/>
+          <w:sz w:val="21"/>
+          <w:szCs w:val="21"/>
+        </w:rPr>
+        <w:t>Huelsenbeck</w:t>
+      </w:r>
+      <w:proofErr w:type="spellEnd"/>
+      <w:r>
+        <w:rPr>
+          <w:rFonts w:ascii="Helvetica" w:eastAsia="Times New Roman" w:hAnsi="Helvetica" w:cs="Helvetica"/>
+          <w:color w:val="333333"/>
+          <w:sz w:val="21"/>
+          <w:szCs w:val="21"/>
+        </w:rPr>
+        <w:t xml:space="preserve"> et al. show that transition probabilities can be calculated analytically when the prior on branch lengths is Gamma. Specifically, for a Gamma distribution with α = β, the transition probability matrix is:</w:t>
+      </w:r>
+      <w:r>
+        <w:rPr>
+          <w:rFonts w:ascii="Helvetica" w:eastAsia="Times New Roman" w:hAnsi="Helvetica" w:cs="Helvetica"/>
+          <w:color w:val="333333"/>
+          <w:sz w:val="21"/>
+          <w:szCs w:val="21"/>
+        </w:rPr>
+        <w:br/>
+      </w:r>
+      <w:r>
+        <w:rPr>
+          <w:rFonts w:ascii="Helvetica" w:eastAsia="Times New Roman" w:hAnsi="Helvetica" w:cs="Helvetica"/>
+          <w:color w:val="333333"/>
+          <w:sz w:val="21"/>
+          <w:szCs w:val="21"/>
+        </w:rPr>
+        <w:br/>
+      </w:r>
+      <w:proofErr w:type="gramStart"/>
+      <w:r>
+        <w:rPr>
+          <w:rFonts w:ascii="Helvetica" w:eastAsia="Times New Roman" w:hAnsi="Helvetica" w:cs="Helvetica"/>
+          <w:color w:val="333333"/>
+          <w:sz w:val="21"/>
+          <w:szCs w:val="21"/>
+        </w:rPr>
+        <w:t>P(</w:t>
+      </w:r>
+      <w:proofErr w:type="gramEnd"/>
+      <w:r>
+        <w:rPr>
+          <w:rFonts w:ascii="Helvetica" w:eastAsia="Times New Roman" w:hAnsi="Helvetica" w:cs="Helvetica"/>
+          <w:color w:val="333333"/>
+          <w:sz w:val="21"/>
+          <w:szCs w:val="21"/>
+        </w:rPr>
+        <w:t>Q, alpha) = (I - Q / alpha) ^ -alpha</w:t>
+      </w:r>
+      <w:r>
+        <w:rPr>
+          <w:rFonts w:ascii="Helvetica" w:eastAsia="Times New Roman" w:hAnsi="Helvetica" w:cs="Helvetica"/>
+          <w:color w:val="333333"/>
+          <w:sz w:val="21"/>
+          <w:szCs w:val="21"/>
+        </w:rPr>
+        <w:br/>
+      </w:r>
+      <w:r>
+        <w:rPr>
+          <w:rFonts w:ascii="Helvetica" w:eastAsia="Times New Roman" w:hAnsi="Helvetica" w:cs="Helvetica"/>
+          <w:color w:val="333333"/>
+          <w:sz w:val="21"/>
+          <w:szCs w:val="21"/>
+        </w:rPr>
+        <w:br/>
+        <w:t>This is used in in the context of unrooted phylogenetic trees so there is no rate and time distinction, so the thing that is Gamma distributed is the product of rate and time. However, if time is known (as in the authors' approach) and the rate is gamma distributed, Q can be rescaled by the edge length t straightforwardly:</w:t>
+      </w:r>
+      <w:r>
+        <w:rPr>
+          <w:rFonts w:ascii="Helvetica" w:eastAsia="Times New Roman" w:hAnsi="Helvetica" w:cs="Helvetica"/>
+          <w:color w:val="333333"/>
+          <w:sz w:val="21"/>
+          <w:szCs w:val="21"/>
+        </w:rPr>
+        <w:br/>
+      </w:r>
+      <w:r>
+        <w:rPr>
+          <w:rFonts w:ascii="Helvetica" w:eastAsia="Times New Roman" w:hAnsi="Helvetica" w:cs="Helvetica"/>
+          <w:color w:val="333333"/>
+          <w:sz w:val="21"/>
+          <w:szCs w:val="21"/>
+        </w:rPr>
+        <w:br/>
+      </w:r>
+      <w:proofErr w:type="gramStart"/>
+      <w:r>
+        <w:rPr>
+          <w:rFonts w:ascii="Helvetica" w:eastAsia="Times New Roman" w:hAnsi="Helvetica" w:cs="Helvetica"/>
+          <w:color w:val="333333"/>
+          <w:sz w:val="21"/>
+          <w:szCs w:val="21"/>
+        </w:rPr>
+        <w:t>P(</w:t>
+      </w:r>
+      <w:proofErr w:type="gramEnd"/>
+      <w:r>
+        <w:rPr>
+          <w:rFonts w:ascii="Helvetica" w:eastAsia="Times New Roman" w:hAnsi="Helvetica" w:cs="Helvetica"/>
+          <w:color w:val="333333"/>
+          <w:sz w:val="21"/>
+          <w:szCs w:val="21"/>
+        </w:rPr>
+        <w:t>Q, t, alpha) = (I - t * Q / alpha) ^ -alpha</w:t>
+      </w:r>
+      <w:r>
+        <w:rPr>
+          <w:rFonts w:ascii="Helvetica" w:eastAsia="Times New Roman" w:hAnsi="Helvetica" w:cs="Helvetica"/>
+          <w:color w:val="333333"/>
+          <w:sz w:val="21"/>
+          <w:szCs w:val="21"/>
+        </w:rPr>
+        <w:br/>
+      </w:r>
+      <w:r>
+        <w:rPr>
+          <w:rFonts w:ascii="Helvetica" w:eastAsia="Times New Roman" w:hAnsi="Helvetica" w:cs="Helvetica"/>
+          <w:color w:val="333333"/>
+          <w:sz w:val="21"/>
+          <w:szCs w:val="21"/>
+        </w:rPr>
+        <w:br/>
+        <w:t>In other words, the transition probability can be computed analytically, rather than numerically enumerating rate categories and summing. Some corresponding R code is:</w:t>
+      </w:r>
+      <w:r>
+        <w:rPr>
+          <w:rFonts w:ascii="Helvetica" w:eastAsia="Times New Roman" w:hAnsi="Helvetica" w:cs="Helvetica"/>
+          <w:color w:val="333333"/>
+          <w:sz w:val="21"/>
+          <w:szCs w:val="21"/>
+        </w:rPr>
+        <w:br/>
+      </w:r>
+      <w:r>
+        <w:rPr>
+          <w:rFonts w:ascii="Helvetica" w:eastAsia="Times New Roman" w:hAnsi="Helvetica" w:cs="Helvetica"/>
+          <w:color w:val="333333"/>
+          <w:sz w:val="21"/>
+          <w:szCs w:val="21"/>
+        </w:rPr>
         <w:lastRenderedPageBreak/>
         <w:br/>
-        <w:t>I think the authors can compute transition probabilities analytically rather than numerically, which would lead to much faster and more accurate results.</w:t>
-      </w:r>
-      <w:r>
-        <w:rPr>
-          <w:rFonts w:ascii="Helvetica" w:eastAsia="Times New Roman" w:hAnsi="Helvetica" w:cs="Helvetica"/>
-          <w:color w:val="333333"/>
-          <w:sz w:val="21"/>
-          <w:szCs w:val="21"/>
-        </w:rPr>
-        <w:br/>
-      </w:r>
-      <w:r>
-        <w:rPr>
-          <w:rFonts w:ascii="Helvetica" w:eastAsia="Times New Roman" w:hAnsi="Helvetica" w:cs="Helvetica"/>
-          <w:color w:val="333333"/>
-          <w:sz w:val="21"/>
-          <w:szCs w:val="21"/>
-        </w:rPr>
-        <w:br/>
-        <w:t xml:space="preserve">The model the authors propose is very similar to what is called the "No Common Mechanism" (NCM) model. This model was first introduced by Tuffley and Steel (1999) in a maximum-likelihood context, but was later investigated in a Bayesian context by </w:t>
       </w:r>
       <w:proofErr w:type="spellStart"/>
       <w:r>
@@ -1798,6 +2329,390 @@
           <w:sz w:val="21"/>
           <w:szCs w:val="21"/>
         </w:rPr>
+        <w:t>computeTransitionProb</w:t>
+      </w:r>
+      <w:proofErr w:type="spellEnd"/>
+      <w:r>
+        <w:rPr>
+          <w:rFonts w:ascii="Helvetica" w:eastAsia="Times New Roman" w:hAnsi="Helvetica" w:cs="Helvetica"/>
+          <w:color w:val="333333"/>
+          <w:sz w:val="21"/>
+          <w:szCs w:val="21"/>
+        </w:rPr>
+        <w:t xml:space="preserve"> &lt;- function(Q, t, alpha) {</w:t>
+      </w:r>
+      <w:r>
+        <w:rPr>
+          <w:rFonts w:ascii="Helvetica" w:eastAsia="Times New Roman" w:hAnsi="Helvetica" w:cs="Helvetica"/>
+          <w:color w:val="333333"/>
+          <w:sz w:val="21"/>
+          <w:szCs w:val="21"/>
+        </w:rPr>
+        <w:br/>
+      </w:r>
+      <w:r>
+        <w:rPr>
+          <w:rFonts w:ascii="Helvetica" w:eastAsia="Times New Roman" w:hAnsi="Helvetica" w:cs="Helvetica"/>
+          <w:color w:val="333333"/>
+          <w:sz w:val="21"/>
+          <w:szCs w:val="21"/>
+        </w:rPr>
+        <w:br/>
+        <w:t xml:space="preserve">I &lt;- </w:t>
+      </w:r>
+      <w:proofErr w:type="spellStart"/>
+      <w:r>
+        <w:rPr>
+          <w:rFonts w:ascii="Helvetica" w:eastAsia="Times New Roman" w:hAnsi="Helvetica" w:cs="Helvetica"/>
+          <w:color w:val="333333"/>
+          <w:sz w:val="21"/>
+          <w:szCs w:val="21"/>
+        </w:rPr>
+        <w:t>diag</w:t>
+      </w:r>
+      <w:proofErr w:type="spellEnd"/>
+      <w:r>
+        <w:rPr>
+          <w:rFonts w:ascii="Helvetica" w:eastAsia="Times New Roman" w:hAnsi="Helvetica" w:cs="Helvetica"/>
+          <w:color w:val="333333"/>
+          <w:sz w:val="21"/>
+          <w:szCs w:val="21"/>
+        </w:rPr>
+        <w:t xml:space="preserve">(1, </w:t>
+      </w:r>
+      <w:proofErr w:type="spellStart"/>
+      <w:r>
+        <w:rPr>
+          <w:rFonts w:ascii="Helvetica" w:eastAsia="Times New Roman" w:hAnsi="Helvetica" w:cs="Helvetica"/>
+          <w:color w:val="333333"/>
+          <w:sz w:val="21"/>
+          <w:szCs w:val="21"/>
+        </w:rPr>
+        <w:t>nrow</w:t>
+      </w:r>
+      <w:proofErr w:type="spellEnd"/>
+      <w:r>
+        <w:rPr>
+          <w:rFonts w:ascii="Helvetica" w:eastAsia="Times New Roman" w:hAnsi="Helvetica" w:cs="Helvetica"/>
+          <w:color w:val="333333"/>
+          <w:sz w:val="21"/>
+          <w:szCs w:val="21"/>
+        </w:rPr>
+        <w:t>(Q))</w:t>
+      </w:r>
+      <w:r>
+        <w:rPr>
+          <w:rFonts w:ascii="Helvetica" w:eastAsia="Times New Roman" w:hAnsi="Helvetica" w:cs="Helvetica"/>
+          <w:color w:val="333333"/>
+          <w:sz w:val="21"/>
+          <w:szCs w:val="21"/>
+        </w:rPr>
+        <w:br/>
+        <w:t>S &lt;- (I - t * Q / alpha)</w:t>
+      </w:r>
+      <w:r>
+        <w:rPr>
+          <w:rFonts w:ascii="Helvetica" w:eastAsia="Times New Roman" w:hAnsi="Helvetica" w:cs="Helvetica"/>
+          <w:color w:val="333333"/>
+          <w:sz w:val="21"/>
+          <w:szCs w:val="21"/>
+        </w:rPr>
+        <w:br/>
+        <w:t>e &lt;- eigen(S)</w:t>
+      </w:r>
+      <w:r>
+        <w:rPr>
+          <w:rFonts w:ascii="Helvetica" w:eastAsia="Times New Roman" w:hAnsi="Helvetica" w:cs="Helvetica"/>
+          <w:color w:val="333333"/>
+          <w:sz w:val="21"/>
+          <w:szCs w:val="21"/>
+        </w:rPr>
+        <w:br/>
+        <w:t xml:space="preserve">P &lt;- </w:t>
+      </w:r>
+      <w:proofErr w:type="spellStart"/>
+      <w:r>
+        <w:rPr>
+          <w:rFonts w:ascii="Helvetica" w:eastAsia="Times New Roman" w:hAnsi="Helvetica" w:cs="Helvetica"/>
+          <w:color w:val="333333"/>
+          <w:sz w:val="21"/>
+          <w:szCs w:val="21"/>
+        </w:rPr>
+        <w:t>e$vectors</w:t>
+      </w:r>
+      <w:proofErr w:type="spellEnd"/>
+      <w:r>
+        <w:rPr>
+          <w:rFonts w:ascii="Helvetica" w:eastAsia="Times New Roman" w:hAnsi="Helvetica" w:cs="Helvetica"/>
+          <w:color w:val="333333"/>
+          <w:sz w:val="21"/>
+          <w:szCs w:val="21"/>
+        </w:rPr>
+        <w:t xml:space="preserve"> %*% </w:t>
+      </w:r>
+      <w:proofErr w:type="spellStart"/>
+      <w:r>
+        <w:rPr>
+          <w:rFonts w:ascii="Helvetica" w:eastAsia="Times New Roman" w:hAnsi="Helvetica" w:cs="Helvetica"/>
+          <w:color w:val="333333"/>
+          <w:sz w:val="21"/>
+          <w:szCs w:val="21"/>
+        </w:rPr>
+        <w:t>diag</w:t>
+      </w:r>
+      <w:proofErr w:type="spellEnd"/>
+      <w:r>
+        <w:rPr>
+          <w:rFonts w:ascii="Helvetica" w:eastAsia="Times New Roman" w:hAnsi="Helvetica" w:cs="Helvetica"/>
+          <w:color w:val="333333"/>
+          <w:sz w:val="21"/>
+          <w:szCs w:val="21"/>
+        </w:rPr>
+        <w:t>(</w:t>
+      </w:r>
+      <w:proofErr w:type="spellStart"/>
+      <w:r>
+        <w:rPr>
+          <w:rFonts w:ascii="Helvetica" w:eastAsia="Times New Roman" w:hAnsi="Helvetica" w:cs="Helvetica"/>
+          <w:color w:val="333333"/>
+          <w:sz w:val="21"/>
+          <w:szCs w:val="21"/>
+        </w:rPr>
+        <w:t>e$values</w:t>
+      </w:r>
+      <w:proofErr w:type="spellEnd"/>
+      <w:r>
+        <w:rPr>
+          <w:rFonts w:ascii="Helvetica" w:eastAsia="Times New Roman" w:hAnsi="Helvetica" w:cs="Helvetica"/>
+          <w:color w:val="333333"/>
+          <w:sz w:val="21"/>
+          <w:szCs w:val="21"/>
+        </w:rPr>
+        <w:t>^(-alpha)) %*% t(</w:t>
+      </w:r>
+      <w:proofErr w:type="spellStart"/>
+      <w:r>
+        <w:rPr>
+          <w:rFonts w:ascii="Helvetica" w:eastAsia="Times New Roman" w:hAnsi="Helvetica" w:cs="Helvetica"/>
+          <w:color w:val="333333"/>
+          <w:sz w:val="21"/>
+          <w:szCs w:val="21"/>
+        </w:rPr>
+        <w:t>e$vectors</w:t>
+      </w:r>
+      <w:proofErr w:type="spellEnd"/>
+      <w:r>
+        <w:rPr>
+          <w:rFonts w:ascii="Helvetica" w:eastAsia="Times New Roman" w:hAnsi="Helvetica" w:cs="Helvetica"/>
+          <w:color w:val="333333"/>
+          <w:sz w:val="21"/>
+          <w:szCs w:val="21"/>
+        </w:rPr>
+        <w:t>)</w:t>
+      </w:r>
+      <w:r>
+        <w:rPr>
+          <w:rFonts w:ascii="Helvetica" w:eastAsia="Times New Roman" w:hAnsi="Helvetica" w:cs="Helvetica"/>
+          <w:color w:val="333333"/>
+          <w:sz w:val="21"/>
+          <w:szCs w:val="21"/>
+        </w:rPr>
+        <w:br/>
+      </w:r>
+      <w:r>
+        <w:rPr>
+          <w:rFonts w:ascii="Helvetica" w:eastAsia="Times New Roman" w:hAnsi="Helvetica" w:cs="Helvetica"/>
+          <w:color w:val="333333"/>
+          <w:sz w:val="21"/>
+          <w:szCs w:val="21"/>
+        </w:rPr>
+        <w:br/>
+        <w:t>return(P)</w:t>
+      </w:r>
+      <w:r>
+        <w:rPr>
+          <w:rFonts w:ascii="Helvetica" w:eastAsia="Times New Roman" w:hAnsi="Helvetica" w:cs="Helvetica"/>
+          <w:color w:val="333333"/>
+          <w:sz w:val="21"/>
+          <w:szCs w:val="21"/>
+        </w:rPr>
+        <w:br/>
+      </w:r>
+      <w:r>
+        <w:rPr>
+          <w:rFonts w:ascii="Helvetica" w:eastAsia="Times New Roman" w:hAnsi="Helvetica" w:cs="Helvetica"/>
+          <w:color w:val="333333"/>
+          <w:sz w:val="21"/>
+          <w:szCs w:val="21"/>
+        </w:rPr>
+        <w:br/>
+        <w:t>}</w:t>
+      </w:r>
+      <w:r>
+        <w:rPr>
+          <w:rFonts w:ascii="Helvetica" w:eastAsia="Times New Roman" w:hAnsi="Helvetica" w:cs="Helvetica"/>
+          <w:color w:val="333333"/>
+          <w:sz w:val="21"/>
+          <w:szCs w:val="21"/>
+        </w:rPr>
+        <w:br/>
+      </w:r>
+      <w:r>
+        <w:rPr>
+          <w:rFonts w:ascii="Helvetica" w:eastAsia="Times New Roman" w:hAnsi="Helvetica" w:cs="Helvetica"/>
+          <w:color w:val="333333"/>
+          <w:sz w:val="21"/>
+          <w:szCs w:val="21"/>
+        </w:rPr>
+        <w:br/>
+        <w:t xml:space="preserve">(This could be written more efficiently by storing an eigen decomposition of Q and performing all the operations on the eigen values, </w:t>
+      </w:r>
+      <w:proofErr w:type="spellStart"/>
+      <w:r>
+        <w:rPr>
+          <w:rFonts w:ascii="Helvetica" w:eastAsia="Times New Roman" w:hAnsi="Helvetica" w:cs="Helvetica"/>
+          <w:color w:val="333333"/>
+          <w:sz w:val="21"/>
+          <w:szCs w:val="21"/>
+        </w:rPr>
+        <w:t>ie</w:t>
+      </w:r>
+      <w:proofErr w:type="spellEnd"/>
+      <w:r>
+        <w:rPr>
+          <w:rFonts w:ascii="Helvetica" w:eastAsia="Times New Roman" w:hAnsi="Helvetica" w:cs="Helvetica"/>
+          <w:color w:val="333333"/>
+          <w:sz w:val="21"/>
+          <w:szCs w:val="21"/>
+        </w:rPr>
+        <w:t xml:space="preserve"> </w:t>
+      </w:r>
+      <w:proofErr w:type="spellStart"/>
+      <w:r>
+        <w:rPr>
+          <w:rFonts w:ascii="Helvetica" w:eastAsia="Times New Roman" w:hAnsi="Helvetica" w:cs="Helvetica"/>
+          <w:color w:val="333333"/>
+          <w:sz w:val="21"/>
+          <w:szCs w:val="21"/>
+        </w:rPr>
+        <w:t>e$vectors</w:t>
+      </w:r>
+      <w:proofErr w:type="spellEnd"/>
+      <w:r>
+        <w:rPr>
+          <w:rFonts w:ascii="Helvetica" w:eastAsia="Times New Roman" w:hAnsi="Helvetica" w:cs="Helvetica"/>
+          <w:color w:val="333333"/>
+          <w:sz w:val="21"/>
+          <w:szCs w:val="21"/>
+        </w:rPr>
+        <w:t xml:space="preserve"> %*% [1 - t * </w:t>
+      </w:r>
+      <w:proofErr w:type="spellStart"/>
+      <w:r>
+        <w:rPr>
+          <w:rFonts w:ascii="Helvetica" w:eastAsia="Times New Roman" w:hAnsi="Helvetica" w:cs="Helvetica"/>
+          <w:color w:val="333333"/>
+          <w:sz w:val="21"/>
+          <w:szCs w:val="21"/>
+        </w:rPr>
+        <w:t>e$values</w:t>
+      </w:r>
+      <w:proofErr w:type="spellEnd"/>
+      <w:r>
+        <w:rPr>
+          <w:rFonts w:ascii="Helvetica" w:eastAsia="Times New Roman" w:hAnsi="Helvetica" w:cs="Helvetica"/>
+          <w:color w:val="333333"/>
+          <w:sz w:val="21"/>
+          <w:szCs w:val="21"/>
+        </w:rPr>
+        <w:t xml:space="preserve"> / alpha]^(-alpha) %*% t(</w:t>
+      </w:r>
+      <w:proofErr w:type="spellStart"/>
+      <w:r>
+        <w:rPr>
+          <w:rFonts w:ascii="Helvetica" w:eastAsia="Times New Roman" w:hAnsi="Helvetica" w:cs="Helvetica"/>
+          <w:color w:val="333333"/>
+          <w:sz w:val="21"/>
+          <w:szCs w:val="21"/>
+        </w:rPr>
+        <w:t>e$vectors</w:t>
+      </w:r>
+      <w:proofErr w:type="spellEnd"/>
+      <w:r>
+        <w:rPr>
+          <w:rFonts w:ascii="Helvetica" w:eastAsia="Times New Roman" w:hAnsi="Helvetica" w:cs="Helvetica"/>
+          <w:color w:val="333333"/>
+          <w:sz w:val="21"/>
+          <w:szCs w:val="21"/>
+        </w:rPr>
+        <w:t>).)</w:t>
+      </w:r>
+      <w:r>
+        <w:rPr>
+          <w:rFonts w:ascii="Helvetica" w:eastAsia="Times New Roman" w:hAnsi="Helvetica" w:cs="Helvetica"/>
+          <w:color w:val="333333"/>
+          <w:sz w:val="21"/>
+          <w:szCs w:val="21"/>
+        </w:rPr>
+        <w:br/>
+      </w:r>
+      <w:r>
+        <w:rPr>
+          <w:rFonts w:ascii="Helvetica" w:eastAsia="Times New Roman" w:hAnsi="Helvetica" w:cs="Helvetica"/>
+          <w:color w:val="333333"/>
+          <w:sz w:val="21"/>
+          <w:szCs w:val="21"/>
+        </w:rPr>
+        <w:br/>
+        <w:t xml:space="preserve">I think the authors could potentially (if they wanted) speed up their method by an order of magnitude (or more) and get exact solutions rather than numerical approximations. A downside of the exact solution is that it is not straightforward to reconstruct the marginal distribution of rates on a branch analytically. Perhaps the authors could adopt a hybrid approach: when computing likelihoods, do full analytical calculations; when estimating branch rates, discretize the rates for the focal branch but use analytical calculations for the remaining branches. This way they could still get empirical Bayesian estimates of the branch rates without expensive numerical computations on the entire tree. My understanding is that </w:t>
+      </w:r>
+      <w:proofErr w:type="spellStart"/>
+      <w:r>
+        <w:rPr>
+          <w:rFonts w:ascii="Helvetica" w:eastAsia="Times New Roman" w:hAnsi="Helvetica" w:cs="Helvetica"/>
+          <w:color w:val="333333"/>
+          <w:sz w:val="21"/>
+          <w:szCs w:val="21"/>
+        </w:rPr>
+        <w:t>phytools</w:t>
+      </w:r>
+      <w:proofErr w:type="spellEnd"/>
+      <w:r>
+        <w:rPr>
+          <w:rFonts w:ascii="Helvetica" w:eastAsia="Times New Roman" w:hAnsi="Helvetica" w:cs="Helvetica"/>
+          <w:color w:val="333333"/>
+          <w:sz w:val="21"/>
+          <w:szCs w:val="21"/>
+        </w:rPr>
+        <w:t xml:space="preserve"> is not intended to be the fastest program in the world. I am sympathetic to that, and will be perfectly happy if the authors choose not to adopt this recommendation.</w:t>
+      </w:r>
+      <w:r>
+        <w:rPr>
+          <w:rFonts w:ascii="Helvetica" w:eastAsia="Times New Roman" w:hAnsi="Helvetica" w:cs="Helvetica"/>
+          <w:color w:val="333333"/>
+          <w:sz w:val="21"/>
+          <w:szCs w:val="21"/>
+        </w:rPr>
+        <w:br/>
+      </w:r>
+      <w:r>
+        <w:rPr>
+          <w:rFonts w:ascii="Helvetica" w:eastAsia="Times New Roman" w:hAnsi="Helvetica" w:cs="Helvetica"/>
+          <w:color w:val="333333"/>
+          <w:sz w:val="21"/>
+          <w:szCs w:val="21"/>
+        </w:rPr>
+        <w:br/>
+        <w:t xml:space="preserve">Another relevant property of the NCM is that it effectively behaves like a model-based parsimony method. That is, it tends to infer trees and state reconstructions that are equivalent to the corresponding parsimony reconstructions. The reason this happens for the Bayesian NCM is shown in the appendix of </w:t>
+      </w:r>
+      <w:proofErr w:type="spellStart"/>
+      <w:r>
+        <w:rPr>
+          <w:rFonts w:ascii="Helvetica" w:eastAsia="Times New Roman" w:hAnsi="Helvetica" w:cs="Helvetica"/>
+          <w:color w:val="333333"/>
+          <w:sz w:val="21"/>
+          <w:szCs w:val="21"/>
+        </w:rPr>
         <w:t>Huelsenbeck</w:t>
       </w:r>
       <w:proofErr w:type="spellEnd"/>
@@ -1808,7 +2723,46 @@
           <w:sz w:val="21"/>
           <w:szCs w:val="21"/>
         </w:rPr>
-        <w:t xml:space="preserve"> et al. (2008), "A Bayesian Perspective on a Non-parsimonious Parsimony Model". A feature of the NCM is that each site in an alignment has a separate set of branch lengths (but a shared tree topology), which is not particularly relevant to the present method because there is just one character. However, what is relevant is that </w:t>
+        <w:t xml:space="preserve"> et al. These results may not be perfectly applicable, because the NCM doesn't include a branch length t (separate from the branch rate r), and because the results are specifically for a Jukes-Cantor model. However, I suspect it is possible that when the authors' Gamma model is favored over a constant-rate model, the ancestral states will be very similar to the parsimony reconstruction. I'm not suggesting that this is a good or bad thing: it is just a property of the model! Nonetheless, it might be worth a mention or small investigation.</w:t>
+      </w:r>
+      <w:r>
+        <w:rPr>
+          <w:rFonts w:ascii="Helvetica" w:eastAsia="Times New Roman" w:hAnsi="Helvetica" w:cs="Helvetica"/>
+          <w:color w:val="333333"/>
+          <w:sz w:val="21"/>
+          <w:szCs w:val="21"/>
+        </w:rPr>
+        <w:br/>
+      </w:r>
+      <w:r>
+        <w:rPr>
+          <w:rFonts w:ascii="Helvetica" w:eastAsia="Times New Roman" w:hAnsi="Helvetica" w:cs="Helvetica"/>
+          <w:color w:val="333333"/>
+          <w:sz w:val="21"/>
+          <w:szCs w:val="21"/>
+        </w:rPr>
+        <w:lastRenderedPageBreak/>
+        <w:br/>
+        <w:t>## Ancestral states</w:t>
+      </w:r>
+      <w:r>
+        <w:rPr>
+          <w:rFonts w:ascii="Helvetica" w:eastAsia="Times New Roman" w:hAnsi="Helvetica" w:cs="Helvetica"/>
+          <w:color w:val="333333"/>
+          <w:sz w:val="21"/>
+          <w:szCs w:val="21"/>
+        </w:rPr>
+        <w:br/>
+      </w:r>
+      <w:r>
+        <w:rPr>
+          <w:rFonts w:ascii="Helvetica" w:eastAsia="Times New Roman" w:hAnsi="Helvetica" w:cs="Helvetica"/>
+          <w:color w:val="333333"/>
+          <w:sz w:val="21"/>
+          <w:szCs w:val="21"/>
+        </w:rPr>
+        <w:br/>
+        <w:t xml:space="preserve">Regarding ancestral-state estimates, the authors say that (line 268): "For each fitted Mk and Γ model of each simulated tree and dataset, we undertook marginal ancestral state estimation following </w:t>
       </w:r>
       <w:proofErr w:type="spellStart"/>
       <w:r>
@@ -1818,7 +2772,7 @@
           <w:sz w:val="21"/>
           <w:szCs w:val="21"/>
         </w:rPr>
-        <w:t>Huelsenbeck</w:t>
+        <w:t>Pagel</w:t>
       </w:r>
       <w:proofErr w:type="spellEnd"/>
       <w:r>
@@ -1828,139 +2782,7 @@
           <w:sz w:val="21"/>
           <w:szCs w:val="21"/>
         </w:rPr>
-        <w:t xml:space="preserve"> et al. show that transition probabilities can be calculated analytically when the prior on branch lengths is Gamma. Specifically, for a Gamma distribution with α = β, the transition probability matrix is:</w:t>
-      </w:r>
-      <w:r>
-        <w:rPr>
-          <w:rFonts w:ascii="Helvetica" w:eastAsia="Times New Roman" w:hAnsi="Helvetica" w:cs="Helvetica"/>
-          <w:color w:val="333333"/>
-          <w:sz w:val="21"/>
-          <w:szCs w:val="21"/>
-        </w:rPr>
-        <w:br/>
-      </w:r>
-      <w:r>
-        <w:rPr>
-          <w:rFonts w:ascii="Helvetica" w:eastAsia="Times New Roman" w:hAnsi="Helvetica" w:cs="Helvetica"/>
-          <w:color w:val="333333"/>
-          <w:sz w:val="21"/>
-          <w:szCs w:val="21"/>
-        </w:rPr>
-        <w:br/>
-      </w:r>
-      <w:proofErr w:type="gramStart"/>
-      <w:r>
-        <w:rPr>
-          <w:rFonts w:ascii="Helvetica" w:eastAsia="Times New Roman" w:hAnsi="Helvetica" w:cs="Helvetica"/>
-          <w:color w:val="333333"/>
-          <w:sz w:val="21"/>
-          <w:szCs w:val="21"/>
-        </w:rPr>
-        <w:t>P(</w:t>
-      </w:r>
-      <w:proofErr w:type="gramEnd"/>
-      <w:r>
-        <w:rPr>
-          <w:rFonts w:ascii="Helvetica" w:eastAsia="Times New Roman" w:hAnsi="Helvetica" w:cs="Helvetica"/>
-          <w:color w:val="333333"/>
-          <w:sz w:val="21"/>
-          <w:szCs w:val="21"/>
-        </w:rPr>
-        <w:t>Q, alpha) = (I - Q / alpha) ^ -alpha</w:t>
-      </w:r>
-      <w:r>
-        <w:rPr>
-          <w:rFonts w:ascii="Helvetica" w:eastAsia="Times New Roman" w:hAnsi="Helvetica" w:cs="Helvetica"/>
-          <w:color w:val="333333"/>
-          <w:sz w:val="21"/>
-          <w:szCs w:val="21"/>
-        </w:rPr>
-        <w:br/>
-      </w:r>
-      <w:r>
-        <w:rPr>
-          <w:rFonts w:ascii="Helvetica" w:eastAsia="Times New Roman" w:hAnsi="Helvetica" w:cs="Helvetica"/>
-          <w:color w:val="333333"/>
-          <w:sz w:val="21"/>
-          <w:szCs w:val="21"/>
-        </w:rPr>
-        <w:br/>
-        <w:t>This is used in in the context of unrooted phylogenetic trees so there is no rate and time distinction, so the thing that is Gamma distributed is the product of rate and time. However, if time is known (as in the authors' approach) and the rate is gamma distributed, Q can be rescaled by the edge length t straightforwardly:</w:t>
-      </w:r>
-      <w:r>
-        <w:rPr>
-          <w:rFonts w:ascii="Helvetica" w:eastAsia="Times New Roman" w:hAnsi="Helvetica" w:cs="Helvetica"/>
-          <w:color w:val="333333"/>
-          <w:sz w:val="21"/>
-          <w:szCs w:val="21"/>
-        </w:rPr>
-        <w:br/>
-      </w:r>
-      <w:r>
-        <w:rPr>
-          <w:rFonts w:ascii="Helvetica" w:eastAsia="Times New Roman" w:hAnsi="Helvetica" w:cs="Helvetica"/>
-          <w:color w:val="333333"/>
-          <w:sz w:val="21"/>
-          <w:szCs w:val="21"/>
-        </w:rPr>
-        <w:br/>
-      </w:r>
-      <w:proofErr w:type="gramStart"/>
-      <w:r>
-        <w:rPr>
-          <w:rFonts w:ascii="Helvetica" w:eastAsia="Times New Roman" w:hAnsi="Helvetica" w:cs="Helvetica"/>
-          <w:color w:val="333333"/>
-          <w:sz w:val="21"/>
-          <w:szCs w:val="21"/>
-        </w:rPr>
-        <w:t>P(</w:t>
-      </w:r>
-      <w:proofErr w:type="gramEnd"/>
-      <w:r>
-        <w:rPr>
-          <w:rFonts w:ascii="Helvetica" w:eastAsia="Times New Roman" w:hAnsi="Helvetica" w:cs="Helvetica"/>
-          <w:color w:val="333333"/>
-          <w:sz w:val="21"/>
-          <w:szCs w:val="21"/>
-        </w:rPr>
-        <w:t>Q, t, alpha) = (I - t * Q / alpha) ^ -alpha</w:t>
-      </w:r>
-      <w:r>
-        <w:rPr>
-          <w:rFonts w:ascii="Helvetica" w:eastAsia="Times New Roman" w:hAnsi="Helvetica" w:cs="Helvetica"/>
-          <w:color w:val="333333"/>
-          <w:sz w:val="21"/>
-          <w:szCs w:val="21"/>
-        </w:rPr>
-        <w:br/>
-      </w:r>
-      <w:r>
-        <w:rPr>
-          <w:rFonts w:ascii="Helvetica" w:eastAsia="Times New Roman" w:hAnsi="Helvetica" w:cs="Helvetica"/>
-          <w:color w:val="333333"/>
-          <w:sz w:val="21"/>
-          <w:szCs w:val="21"/>
-        </w:rPr>
-        <w:br/>
-        <w:t>In other words, the transition probability can be computed analytically, rather than numerically enumerating rate categories and summing. Some corresponding R code is:</w:t>
-      </w:r>
-      <w:r>
-        <w:rPr>
-          <w:rFonts w:ascii="Helvetica" w:eastAsia="Times New Roman" w:hAnsi="Helvetica" w:cs="Helvetica"/>
-          <w:color w:val="333333"/>
-          <w:sz w:val="21"/>
-          <w:szCs w:val="21"/>
-        </w:rPr>
-        <w:br/>
-      </w:r>
-      <w:r>
-        <w:rPr>
-          <w:rFonts w:ascii="Helvetica" w:eastAsia="Times New Roman" w:hAnsi="Helvetica" w:cs="Helvetica"/>
-          <w:color w:val="333333"/>
-          <w:sz w:val="21"/>
-          <w:szCs w:val="21"/>
-        </w:rPr>
-        <w:br/>
+        <w:t xml:space="preserve"> (1999; Yang 2006)." </w:t>
       </w:r>
       <w:proofErr w:type="spellStart"/>
       <w:r>
@@ -1970,7 +2792,7 @@
           <w:sz w:val="21"/>
           <w:szCs w:val="21"/>
         </w:rPr>
-        <w:t>computeTransitionProb</w:t>
+        <w:t>Pagel</w:t>
       </w:r>
       <w:proofErr w:type="spellEnd"/>
       <w:r>
@@ -1980,26 +2802,7 @@
           <w:sz w:val="21"/>
           <w:szCs w:val="21"/>
         </w:rPr>
-        <w:t xml:space="preserve"> &lt;- function(Q, t, alpha) {</w:t>
-      </w:r>
-      <w:r>
-        <w:rPr>
-          <w:rFonts w:ascii="Helvetica" w:eastAsia="Times New Roman" w:hAnsi="Helvetica" w:cs="Helvetica"/>
-          <w:color w:val="333333"/>
-          <w:sz w:val="21"/>
-          <w:szCs w:val="21"/>
-        </w:rPr>
-        <w:br/>
-      </w:r>
-      <w:r>
-        <w:rPr>
-          <w:rFonts w:ascii="Helvetica" w:eastAsia="Times New Roman" w:hAnsi="Helvetica" w:cs="Helvetica"/>
-          <w:color w:val="333333"/>
-          <w:sz w:val="21"/>
-          <w:szCs w:val="21"/>
-        </w:rPr>
-        <w:br/>
-        <w:t xml:space="preserve">I &lt;- </w:t>
+        <w:t xml:space="preserve"> 1999 proposes two alternative approaches for estimating ancestral states ("local" and "global"), so "following" that paper is a bit ambiguous. Additionally, </w:t>
       </w:r>
       <w:proofErr w:type="spellStart"/>
       <w:r>
@@ -2009,7 +2812,7 @@
           <w:sz w:val="21"/>
           <w:szCs w:val="21"/>
         </w:rPr>
-        <w:t>diag</w:t>
+        <w:t>Pagel</w:t>
       </w:r>
       <w:proofErr w:type="spellEnd"/>
       <w:r>
@@ -2019,7 +2822,7 @@
           <w:sz w:val="21"/>
           <w:szCs w:val="21"/>
         </w:rPr>
-        <w:t xml:space="preserve">(1, </w:t>
+        <w:t xml:space="preserve"> and Yang actually have different perspectives on how to estimate ancestral states. The procedure the authors describe sounds more consistent with Yang (</w:t>
       </w:r>
       <w:proofErr w:type="spellStart"/>
       <w:r>
@@ -2029,7 +2832,7 @@
           <w:sz w:val="21"/>
           <w:szCs w:val="21"/>
         </w:rPr>
-        <w:t>nrow</w:t>
+        <w:t>Pagel's</w:t>
       </w:r>
       <w:proofErr w:type="spellEnd"/>
       <w:r>
@@ -2039,37 +2842,7 @@
           <w:sz w:val="21"/>
           <w:szCs w:val="21"/>
         </w:rPr>
-        <w:t>(Q))</w:t>
-      </w:r>
-      <w:r>
-        <w:rPr>
-          <w:rFonts w:ascii="Helvetica" w:eastAsia="Times New Roman" w:hAnsi="Helvetica" w:cs="Helvetica"/>
-          <w:color w:val="333333"/>
-          <w:sz w:val="21"/>
-          <w:szCs w:val="21"/>
-        </w:rPr>
-        <w:br/>
-        <w:t>S &lt;- (I - t * Q / alpha)</w:t>
-      </w:r>
-      <w:r>
-        <w:rPr>
-          <w:rFonts w:ascii="Helvetica" w:eastAsia="Times New Roman" w:hAnsi="Helvetica" w:cs="Helvetica"/>
-          <w:color w:val="333333"/>
-          <w:sz w:val="21"/>
-          <w:szCs w:val="21"/>
-        </w:rPr>
-        <w:br/>
-        <w:t>e &lt;- eigen(S)</w:t>
-      </w:r>
-      <w:r>
-        <w:rPr>
-          <w:rFonts w:ascii="Helvetica" w:eastAsia="Times New Roman" w:hAnsi="Helvetica" w:cs="Helvetica"/>
-          <w:color w:val="333333"/>
-          <w:sz w:val="21"/>
-          <w:szCs w:val="21"/>
-        </w:rPr>
-        <w:br/>
-        <w:t xml:space="preserve">P &lt;- </w:t>
+        <w:t xml:space="preserve"> the "global" estimate), which involves first estimating the parameters of the model marginalizing over all states at all nodes, then conditioning on those parameters to estimate the (marginal) distribution of states at a given node. </w:t>
       </w:r>
       <w:proofErr w:type="spellStart"/>
       <w:r>
@@ -2079,421 +2852,6 @@
           <w:sz w:val="21"/>
           <w:szCs w:val="21"/>
         </w:rPr>
-        <w:t>e$vectors</w:t>
-      </w:r>
-      <w:proofErr w:type="spellEnd"/>
-      <w:r>
-        <w:rPr>
-          <w:rFonts w:ascii="Helvetica" w:eastAsia="Times New Roman" w:hAnsi="Helvetica" w:cs="Helvetica"/>
-          <w:color w:val="333333"/>
-          <w:sz w:val="21"/>
-          <w:szCs w:val="21"/>
-        </w:rPr>
-        <w:t xml:space="preserve"> %*% </w:t>
-      </w:r>
-      <w:proofErr w:type="spellStart"/>
-      <w:r>
-        <w:rPr>
-          <w:rFonts w:ascii="Helvetica" w:eastAsia="Times New Roman" w:hAnsi="Helvetica" w:cs="Helvetica"/>
-          <w:color w:val="333333"/>
-          <w:sz w:val="21"/>
-          <w:szCs w:val="21"/>
-        </w:rPr>
-        <w:t>diag</w:t>
-      </w:r>
-      <w:proofErr w:type="spellEnd"/>
-      <w:r>
-        <w:rPr>
-          <w:rFonts w:ascii="Helvetica" w:eastAsia="Times New Roman" w:hAnsi="Helvetica" w:cs="Helvetica"/>
-          <w:color w:val="333333"/>
-          <w:sz w:val="21"/>
-          <w:szCs w:val="21"/>
-        </w:rPr>
-        <w:t>(</w:t>
-      </w:r>
-      <w:proofErr w:type="spellStart"/>
-      <w:r>
-        <w:rPr>
-          <w:rFonts w:ascii="Helvetica" w:eastAsia="Times New Roman" w:hAnsi="Helvetica" w:cs="Helvetica"/>
-          <w:color w:val="333333"/>
-          <w:sz w:val="21"/>
-          <w:szCs w:val="21"/>
-        </w:rPr>
-        <w:t>e$values</w:t>
-      </w:r>
-      <w:proofErr w:type="spellEnd"/>
-      <w:r>
-        <w:rPr>
-          <w:rFonts w:ascii="Helvetica" w:eastAsia="Times New Roman" w:hAnsi="Helvetica" w:cs="Helvetica"/>
-          <w:color w:val="333333"/>
-          <w:sz w:val="21"/>
-          <w:szCs w:val="21"/>
-        </w:rPr>
-        <w:t>^(-alpha)) %*% t(</w:t>
-      </w:r>
-      <w:proofErr w:type="spellStart"/>
-      <w:r>
-        <w:rPr>
-          <w:rFonts w:ascii="Helvetica" w:eastAsia="Times New Roman" w:hAnsi="Helvetica" w:cs="Helvetica"/>
-          <w:color w:val="333333"/>
-          <w:sz w:val="21"/>
-          <w:szCs w:val="21"/>
-        </w:rPr>
-        <w:t>e$vectors</w:t>
-      </w:r>
-      <w:proofErr w:type="spellEnd"/>
-      <w:r>
-        <w:rPr>
-          <w:rFonts w:ascii="Helvetica" w:eastAsia="Times New Roman" w:hAnsi="Helvetica" w:cs="Helvetica"/>
-          <w:color w:val="333333"/>
-          <w:sz w:val="21"/>
-          <w:szCs w:val="21"/>
-        </w:rPr>
-        <w:t>)</w:t>
-      </w:r>
-      <w:r>
-        <w:rPr>
-          <w:rFonts w:ascii="Helvetica" w:eastAsia="Times New Roman" w:hAnsi="Helvetica" w:cs="Helvetica"/>
-          <w:color w:val="333333"/>
-          <w:sz w:val="21"/>
-          <w:szCs w:val="21"/>
-        </w:rPr>
-        <w:br/>
-      </w:r>
-      <w:r>
-        <w:rPr>
-          <w:rFonts w:ascii="Helvetica" w:eastAsia="Times New Roman" w:hAnsi="Helvetica" w:cs="Helvetica"/>
-          <w:color w:val="333333"/>
-          <w:sz w:val="21"/>
-          <w:szCs w:val="21"/>
-        </w:rPr>
-        <w:br/>
-        <w:t>return(P)</w:t>
-      </w:r>
-      <w:r>
-        <w:rPr>
-          <w:rFonts w:ascii="Helvetica" w:eastAsia="Times New Roman" w:hAnsi="Helvetica" w:cs="Helvetica"/>
-          <w:color w:val="333333"/>
-          <w:sz w:val="21"/>
-          <w:szCs w:val="21"/>
-        </w:rPr>
-        <w:br/>
-      </w:r>
-      <w:r>
-        <w:rPr>
-          <w:rFonts w:ascii="Helvetica" w:eastAsia="Times New Roman" w:hAnsi="Helvetica" w:cs="Helvetica"/>
-          <w:color w:val="333333"/>
-          <w:sz w:val="21"/>
-          <w:szCs w:val="21"/>
-        </w:rPr>
-        <w:br/>
-        <w:t>}</w:t>
-      </w:r>
-      <w:r>
-        <w:rPr>
-          <w:rFonts w:ascii="Helvetica" w:eastAsia="Times New Roman" w:hAnsi="Helvetica" w:cs="Helvetica"/>
-          <w:color w:val="333333"/>
-          <w:sz w:val="21"/>
-          <w:szCs w:val="21"/>
-        </w:rPr>
-        <w:br/>
-      </w:r>
-      <w:r>
-        <w:rPr>
-          <w:rFonts w:ascii="Helvetica" w:eastAsia="Times New Roman" w:hAnsi="Helvetica" w:cs="Helvetica"/>
-          <w:color w:val="333333"/>
-          <w:sz w:val="21"/>
-          <w:szCs w:val="21"/>
-        </w:rPr>
-        <w:lastRenderedPageBreak/>
-        <w:br/>
-        <w:t xml:space="preserve">(This could be written more efficiently by storing an eigen decomposition of Q and performing all the operations on the eigen values, </w:t>
-      </w:r>
-      <w:proofErr w:type="spellStart"/>
-      <w:r>
-        <w:rPr>
-          <w:rFonts w:ascii="Helvetica" w:eastAsia="Times New Roman" w:hAnsi="Helvetica" w:cs="Helvetica"/>
-          <w:color w:val="333333"/>
-          <w:sz w:val="21"/>
-          <w:szCs w:val="21"/>
-        </w:rPr>
-        <w:t>ie</w:t>
-      </w:r>
-      <w:proofErr w:type="spellEnd"/>
-      <w:r>
-        <w:rPr>
-          <w:rFonts w:ascii="Helvetica" w:eastAsia="Times New Roman" w:hAnsi="Helvetica" w:cs="Helvetica"/>
-          <w:color w:val="333333"/>
-          <w:sz w:val="21"/>
-          <w:szCs w:val="21"/>
-        </w:rPr>
-        <w:t xml:space="preserve"> </w:t>
-      </w:r>
-      <w:proofErr w:type="spellStart"/>
-      <w:r>
-        <w:rPr>
-          <w:rFonts w:ascii="Helvetica" w:eastAsia="Times New Roman" w:hAnsi="Helvetica" w:cs="Helvetica"/>
-          <w:color w:val="333333"/>
-          <w:sz w:val="21"/>
-          <w:szCs w:val="21"/>
-        </w:rPr>
-        <w:t>e$vectors</w:t>
-      </w:r>
-      <w:proofErr w:type="spellEnd"/>
-      <w:r>
-        <w:rPr>
-          <w:rFonts w:ascii="Helvetica" w:eastAsia="Times New Roman" w:hAnsi="Helvetica" w:cs="Helvetica"/>
-          <w:color w:val="333333"/>
-          <w:sz w:val="21"/>
-          <w:szCs w:val="21"/>
-        </w:rPr>
-        <w:t xml:space="preserve"> %*% [1 - t * </w:t>
-      </w:r>
-      <w:proofErr w:type="spellStart"/>
-      <w:r>
-        <w:rPr>
-          <w:rFonts w:ascii="Helvetica" w:eastAsia="Times New Roman" w:hAnsi="Helvetica" w:cs="Helvetica"/>
-          <w:color w:val="333333"/>
-          <w:sz w:val="21"/>
-          <w:szCs w:val="21"/>
-        </w:rPr>
-        <w:t>e$values</w:t>
-      </w:r>
-      <w:proofErr w:type="spellEnd"/>
-      <w:r>
-        <w:rPr>
-          <w:rFonts w:ascii="Helvetica" w:eastAsia="Times New Roman" w:hAnsi="Helvetica" w:cs="Helvetica"/>
-          <w:color w:val="333333"/>
-          <w:sz w:val="21"/>
-          <w:szCs w:val="21"/>
-        </w:rPr>
-        <w:t xml:space="preserve"> / alpha]^(-alpha) %*% t(</w:t>
-      </w:r>
-      <w:proofErr w:type="spellStart"/>
-      <w:r>
-        <w:rPr>
-          <w:rFonts w:ascii="Helvetica" w:eastAsia="Times New Roman" w:hAnsi="Helvetica" w:cs="Helvetica"/>
-          <w:color w:val="333333"/>
-          <w:sz w:val="21"/>
-          <w:szCs w:val="21"/>
-        </w:rPr>
-        <w:t>e$vectors</w:t>
-      </w:r>
-      <w:proofErr w:type="spellEnd"/>
-      <w:r>
-        <w:rPr>
-          <w:rFonts w:ascii="Helvetica" w:eastAsia="Times New Roman" w:hAnsi="Helvetica" w:cs="Helvetica"/>
-          <w:color w:val="333333"/>
-          <w:sz w:val="21"/>
-          <w:szCs w:val="21"/>
-        </w:rPr>
-        <w:t>).)</w:t>
-      </w:r>
-      <w:r>
-        <w:rPr>
-          <w:rFonts w:ascii="Helvetica" w:eastAsia="Times New Roman" w:hAnsi="Helvetica" w:cs="Helvetica"/>
-          <w:color w:val="333333"/>
-          <w:sz w:val="21"/>
-          <w:szCs w:val="21"/>
-        </w:rPr>
-        <w:br/>
-      </w:r>
-      <w:r>
-        <w:rPr>
-          <w:rFonts w:ascii="Helvetica" w:eastAsia="Times New Roman" w:hAnsi="Helvetica" w:cs="Helvetica"/>
-          <w:color w:val="333333"/>
-          <w:sz w:val="21"/>
-          <w:szCs w:val="21"/>
-        </w:rPr>
-        <w:br/>
-        <w:t xml:space="preserve">I think the authors could potentially (if they wanted) speed up their method by an order of magnitude (or more) and get exact solutions rather than numerical approximations. A downside of the exact solution is that it is not straightforward to reconstruct the marginal distribution of rates on a branch analytically. Perhaps the authors could adopt a hybrid approach: when computing likelihoods, do full analytical calculations; when estimating branch rates, discretize the rates for the focal branch but use analytical calculations for the remaining branches. This way they could still get empirical Bayesian estimates of the branch rates without expensive numerical computations on the entire tree. My understanding is that </w:t>
-      </w:r>
-      <w:proofErr w:type="spellStart"/>
-      <w:r>
-        <w:rPr>
-          <w:rFonts w:ascii="Helvetica" w:eastAsia="Times New Roman" w:hAnsi="Helvetica" w:cs="Helvetica"/>
-          <w:color w:val="333333"/>
-          <w:sz w:val="21"/>
-          <w:szCs w:val="21"/>
-        </w:rPr>
-        <w:t>phytools</w:t>
-      </w:r>
-      <w:proofErr w:type="spellEnd"/>
-      <w:r>
-        <w:rPr>
-          <w:rFonts w:ascii="Helvetica" w:eastAsia="Times New Roman" w:hAnsi="Helvetica" w:cs="Helvetica"/>
-          <w:color w:val="333333"/>
-          <w:sz w:val="21"/>
-          <w:szCs w:val="21"/>
-        </w:rPr>
-        <w:t xml:space="preserve"> is not intended to be the fastest program in the world. I am sympathetic to that, and will be perfectly happy if the authors choose not to adopt this recommendation.</w:t>
-      </w:r>
-      <w:r>
-        <w:rPr>
-          <w:rFonts w:ascii="Helvetica" w:eastAsia="Times New Roman" w:hAnsi="Helvetica" w:cs="Helvetica"/>
-          <w:color w:val="333333"/>
-          <w:sz w:val="21"/>
-          <w:szCs w:val="21"/>
-        </w:rPr>
-        <w:br/>
-      </w:r>
-      <w:r>
-        <w:rPr>
-          <w:rFonts w:ascii="Helvetica" w:eastAsia="Times New Roman" w:hAnsi="Helvetica" w:cs="Helvetica"/>
-          <w:color w:val="333333"/>
-          <w:sz w:val="21"/>
-          <w:szCs w:val="21"/>
-        </w:rPr>
-        <w:br/>
-        <w:t xml:space="preserve">Another relevant property of the NCM is that it effectively behaves like a model-based parsimony method. That is, it tends to infer trees and state reconstructions that are equivalent to the corresponding parsimony reconstructions. The reason this happens for the Bayesian NCM is shown in the appendix of </w:t>
-      </w:r>
-      <w:proofErr w:type="spellStart"/>
-      <w:r>
-        <w:rPr>
-          <w:rFonts w:ascii="Helvetica" w:eastAsia="Times New Roman" w:hAnsi="Helvetica" w:cs="Helvetica"/>
-          <w:color w:val="333333"/>
-          <w:sz w:val="21"/>
-          <w:szCs w:val="21"/>
-        </w:rPr>
-        <w:t>Huelsenbeck</w:t>
-      </w:r>
-      <w:proofErr w:type="spellEnd"/>
-      <w:r>
-        <w:rPr>
-          <w:rFonts w:ascii="Helvetica" w:eastAsia="Times New Roman" w:hAnsi="Helvetica" w:cs="Helvetica"/>
-          <w:color w:val="333333"/>
-          <w:sz w:val="21"/>
-          <w:szCs w:val="21"/>
-        </w:rPr>
-        <w:t xml:space="preserve"> et al. These results may not be perfectly applicable, because the NCM doesn't include a branch length t (separate from the branch rate r), and because the results are specifically for a Jukes-Cantor model. However, I suspect it is possible that when the authors' Gamma model is favored over a constant-rate model, the ancestral states will be very similar to the parsimony reconstruction. I'm not suggesting that this is a good or bad thing: it is just a property of the model! Nonetheless, it might be worth a mention or small investigation.</w:t>
-      </w:r>
-      <w:r>
-        <w:rPr>
-          <w:rFonts w:ascii="Helvetica" w:eastAsia="Times New Roman" w:hAnsi="Helvetica" w:cs="Helvetica"/>
-          <w:color w:val="333333"/>
-          <w:sz w:val="21"/>
-          <w:szCs w:val="21"/>
-        </w:rPr>
-        <w:br/>
-      </w:r>
-      <w:r>
-        <w:rPr>
-          <w:rFonts w:ascii="Helvetica" w:eastAsia="Times New Roman" w:hAnsi="Helvetica" w:cs="Helvetica"/>
-          <w:color w:val="333333"/>
-          <w:sz w:val="21"/>
-          <w:szCs w:val="21"/>
-        </w:rPr>
-        <w:br/>
-        <w:t>## Ancestral states</w:t>
-      </w:r>
-      <w:r>
-        <w:rPr>
-          <w:rFonts w:ascii="Helvetica" w:eastAsia="Times New Roman" w:hAnsi="Helvetica" w:cs="Helvetica"/>
-          <w:color w:val="333333"/>
-          <w:sz w:val="21"/>
-          <w:szCs w:val="21"/>
-        </w:rPr>
-        <w:br/>
-      </w:r>
-      <w:r>
-        <w:rPr>
-          <w:rFonts w:ascii="Helvetica" w:eastAsia="Times New Roman" w:hAnsi="Helvetica" w:cs="Helvetica"/>
-          <w:color w:val="333333"/>
-          <w:sz w:val="21"/>
-          <w:szCs w:val="21"/>
-        </w:rPr>
-        <w:br/>
-        <w:t xml:space="preserve">Regarding ancestral-state estimates, the authors say that (line 268): "For each fitted Mk and Γ model of each simulated tree and dataset, we undertook marginal ancestral state estimation following </w:t>
-      </w:r>
-      <w:proofErr w:type="spellStart"/>
-      <w:r>
-        <w:rPr>
-          <w:rFonts w:ascii="Helvetica" w:eastAsia="Times New Roman" w:hAnsi="Helvetica" w:cs="Helvetica"/>
-          <w:color w:val="333333"/>
-          <w:sz w:val="21"/>
-          <w:szCs w:val="21"/>
-        </w:rPr>
-        <w:t>Pagel</w:t>
-      </w:r>
-      <w:proofErr w:type="spellEnd"/>
-      <w:r>
-        <w:rPr>
-          <w:rFonts w:ascii="Helvetica" w:eastAsia="Times New Roman" w:hAnsi="Helvetica" w:cs="Helvetica"/>
-          <w:color w:val="333333"/>
-          <w:sz w:val="21"/>
-          <w:szCs w:val="21"/>
-        </w:rPr>
-        <w:t xml:space="preserve"> (1999; Yang 2006)." </w:t>
-      </w:r>
-      <w:proofErr w:type="spellStart"/>
-      <w:r>
-        <w:rPr>
-          <w:rFonts w:ascii="Helvetica" w:eastAsia="Times New Roman" w:hAnsi="Helvetica" w:cs="Helvetica"/>
-          <w:color w:val="333333"/>
-          <w:sz w:val="21"/>
-          <w:szCs w:val="21"/>
-        </w:rPr>
-        <w:t>Pagel</w:t>
-      </w:r>
-      <w:proofErr w:type="spellEnd"/>
-      <w:r>
-        <w:rPr>
-          <w:rFonts w:ascii="Helvetica" w:eastAsia="Times New Roman" w:hAnsi="Helvetica" w:cs="Helvetica"/>
-          <w:color w:val="333333"/>
-          <w:sz w:val="21"/>
-          <w:szCs w:val="21"/>
-        </w:rPr>
-        <w:t xml:space="preserve"> 1999 proposes two alternative approaches for estimating ancestral states ("local" and "global"), so "following" that paper is a bit ambiguous. Additionally, </w:t>
-      </w:r>
-      <w:proofErr w:type="spellStart"/>
-      <w:r>
-        <w:rPr>
-          <w:rFonts w:ascii="Helvetica" w:eastAsia="Times New Roman" w:hAnsi="Helvetica" w:cs="Helvetica"/>
-          <w:color w:val="333333"/>
-          <w:sz w:val="21"/>
-          <w:szCs w:val="21"/>
-        </w:rPr>
-        <w:t>Pagel</w:t>
-      </w:r>
-      <w:proofErr w:type="spellEnd"/>
-      <w:r>
-        <w:rPr>
-          <w:rFonts w:ascii="Helvetica" w:eastAsia="Times New Roman" w:hAnsi="Helvetica" w:cs="Helvetica"/>
-          <w:color w:val="333333"/>
-          <w:sz w:val="21"/>
-          <w:szCs w:val="21"/>
-        </w:rPr>
-        <w:t xml:space="preserve"> and Yang actually have different perspectives on how to estimate ancestral states. The procedure the authors describe sounds more consistent with Yang (</w:t>
-      </w:r>
-      <w:proofErr w:type="spellStart"/>
-      <w:r>
-        <w:rPr>
-          <w:rFonts w:ascii="Helvetica" w:eastAsia="Times New Roman" w:hAnsi="Helvetica" w:cs="Helvetica"/>
-          <w:color w:val="333333"/>
-          <w:sz w:val="21"/>
-          <w:szCs w:val="21"/>
-        </w:rPr>
-        <w:t>Pagel's</w:t>
-      </w:r>
-      <w:proofErr w:type="spellEnd"/>
-      <w:r>
-        <w:rPr>
-          <w:rFonts w:ascii="Helvetica" w:eastAsia="Times New Roman" w:hAnsi="Helvetica" w:cs="Helvetica"/>
-          <w:color w:val="333333"/>
-          <w:sz w:val="21"/>
-          <w:szCs w:val="21"/>
-        </w:rPr>
-        <w:t xml:space="preserve"> the "global" estimate), which involves first estimating the parameters of the model marginalizing over all states at all nodes, then conditioning on those parameters to estimate the (marginal) distribution of states at a given node. </w:t>
-      </w:r>
-      <w:proofErr w:type="spellStart"/>
-      <w:r>
-        <w:rPr>
-          <w:rFonts w:ascii="Helvetica" w:eastAsia="Times New Roman" w:hAnsi="Helvetica" w:cs="Helvetica"/>
-          <w:color w:val="333333"/>
-          <w:sz w:val="21"/>
-          <w:szCs w:val="21"/>
-        </w:rPr>
-        <w:lastRenderedPageBreak/>
         <w:t>Pagel</w:t>
       </w:r>
       <w:proofErr w:type="spellEnd"/>
@@ -2644,7 +3002,17 @@
           <w:sz w:val="21"/>
           <w:szCs w:val="21"/>
         </w:rPr>
-        <w:t xml:space="preserve"> function here. Can the authors clarifying what theory and algorithms they are using to estimate ancestral states?</w:t>
+        <w:t xml:space="preserve"> function here. Can the authors clarifying what theory and algorithms they are using to estimate </w:t>
+      </w:r>
+      <w:r>
+        <w:rPr>
+          <w:rFonts w:ascii="Helvetica" w:eastAsia="Times New Roman" w:hAnsi="Helvetica" w:cs="Helvetica"/>
+          <w:color w:val="333333"/>
+          <w:sz w:val="21"/>
+          <w:szCs w:val="21"/>
+        </w:rPr>
+        <w:lastRenderedPageBreak/>
+        <w:t>ancestral states?</w:t>
       </w:r>
       <w:r>
         <w:rPr>
@@ -2721,7 +3089,150 @@
           <w:sz w:val="21"/>
           <w:szCs w:val="21"/>
         </w:rPr>
-        <w:t xml:space="preserve"> number of states. Specifically, he says (page 915): "The Mk model is a generalized JC69 model, the latter representing the special case of k = 4 (the JC69 model could thus be referred to as the M4 model)". The authors use the term much more generically, </w:t>
+        <w:t xml:space="preserve"> number of states. Specifically, he says (page 915): "The Mk model is a generalized JC69 model, the latter representing the special case of k = 4 (the JC69 model could thus be referred to as the M4 model)". The authors use the term much more generically, to allow essentially all forms of the rate matrix. I think makes Mk essentially redundant with "continuous-time Markov chain", so I wonder why we would even need the Mk designation.</w:t>
+      </w:r>
+      <w:r>
+        <w:rPr>
+          <w:rFonts w:ascii="Helvetica" w:eastAsia="Times New Roman" w:hAnsi="Helvetica" w:cs="Helvetica"/>
+          <w:color w:val="333333"/>
+          <w:sz w:val="21"/>
+          <w:szCs w:val="21"/>
+        </w:rPr>
+        <w:br/>
+      </w:r>
+      <w:r>
+        <w:rPr>
+          <w:rFonts w:ascii="Helvetica" w:eastAsia="Times New Roman" w:hAnsi="Helvetica" w:cs="Helvetica"/>
+          <w:color w:val="333333"/>
+          <w:sz w:val="21"/>
+          <w:szCs w:val="21"/>
+        </w:rPr>
+        <w:br/>
+        <w:t>- line 81: "In the present article, we’ll describe a new extension of the Mk model"</w:t>
+      </w:r>
+      <w:r>
+        <w:rPr>
+          <w:rFonts w:ascii="Helvetica" w:eastAsia="Times New Roman" w:hAnsi="Helvetica" w:cs="Helvetica"/>
+          <w:color w:val="333333"/>
+          <w:sz w:val="21"/>
+          <w:szCs w:val="21"/>
+        </w:rPr>
+        <w:br/>
+      </w:r>
+      <w:r>
+        <w:rPr>
+          <w:rFonts w:ascii="Helvetica" w:eastAsia="Times New Roman" w:hAnsi="Helvetica" w:cs="Helvetica"/>
+          <w:color w:val="333333"/>
+          <w:sz w:val="21"/>
+          <w:szCs w:val="21"/>
+        </w:rPr>
+        <w:br/>
+        <w:t xml:space="preserve">I think most </w:t>
+      </w:r>
+      <w:proofErr w:type="spellStart"/>
+      <w:r>
+        <w:rPr>
+          <w:rFonts w:ascii="Helvetica" w:eastAsia="Times New Roman" w:hAnsi="Helvetica" w:cs="Helvetica"/>
+          <w:color w:val="333333"/>
+          <w:sz w:val="21"/>
+          <w:szCs w:val="21"/>
+        </w:rPr>
+        <w:t>phylogeneticists</w:t>
+      </w:r>
+      <w:proofErr w:type="spellEnd"/>
+      <w:r>
+        <w:rPr>
+          <w:rFonts w:ascii="Helvetica" w:eastAsia="Times New Roman" w:hAnsi="Helvetica" w:cs="Helvetica"/>
+          <w:color w:val="333333"/>
+          <w:sz w:val="21"/>
+          <w:szCs w:val="21"/>
+        </w:rPr>
+        <w:t xml:space="preserve"> conventionally separate the form of the rate matrix (in this case, Mk) from the rate of evolution/branch length. For this reason, I don't actually perceive this method to be an extension of the Mk model, but rather a relaxed morphological clock model.</w:t>
+      </w:r>
+      <w:r>
+        <w:rPr>
+          <w:rFonts w:ascii="Helvetica" w:eastAsia="Times New Roman" w:hAnsi="Helvetica" w:cs="Helvetica"/>
+          <w:color w:val="333333"/>
+          <w:sz w:val="21"/>
+          <w:szCs w:val="21"/>
+        </w:rPr>
+        <w:br/>
+      </w:r>
+      <w:r>
+        <w:rPr>
+          <w:rFonts w:ascii="Helvetica" w:eastAsia="Times New Roman" w:hAnsi="Helvetica" w:cs="Helvetica"/>
+          <w:color w:val="333333"/>
+          <w:sz w:val="21"/>
+          <w:szCs w:val="21"/>
+        </w:rPr>
+        <w:br/>
+        <w:t>- line 82: "from a (normalized) Γ distribution"</w:t>
+      </w:r>
+      <w:r>
+        <w:rPr>
+          <w:rFonts w:ascii="Helvetica" w:eastAsia="Times New Roman" w:hAnsi="Helvetica" w:cs="Helvetica"/>
+          <w:color w:val="333333"/>
+          <w:sz w:val="21"/>
+          <w:szCs w:val="21"/>
+        </w:rPr>
+        <w:br/>
+      </w:r>
+      <w:r>
+        <w:rPr>
+          <w:rFonts w:ascii="Helvetica" w:eastAsia="Times New Roman" w:hAnsi="Helvetica" w:cs="Helvetica"/>
+          <w:color w:val="333333"/>
+          <w:sz w:val="21"/>
+          <w:szCs w:val="21"/>
+        </w:rPr>
+        <w:br/>
+        <w:t>The use of "normalized" here is a bit confusing. First, it is not explained in this paragraph what the normalization is or why it is necessary, so I think it could actually be omitted here and brought up later as a technical detail. Second, I think the usual interpretation of "normalized" with regard to probability distributions is that they integrate to 1, which is always true for the Gamma distribution. My understanding is that "normalized" here actually refers to the fact that the mean of the distribution is constrained to be 1. Third, the authors do not describe _why_ the distribution needs to have a mean of 1.</w:t>
+      </w:r>
+      <w:r>
+        <w:rPr>
+          <w:rFonts w:ascii="Helvetica" w:eastAsia="Times New Roman" w:hAnsi="Helvetica" w:cs="Helvetica"/>
+          <w:color w:val="333333"/>
+          <w:sz w:val="21"/>
+          <w:szCs w:val="21"/>
+        </w:rPr>
+        <w:br/>
+      </w:r>
+      <w:r>
+        <w:rPr>
+          <w:rFonts w:ascii="Helvetica" w:eastAsia="Times New Roman" w:hAnsi="Helvetica" w:cs="Helvetica"/>
+          <w:color w:val="333333"/>
+          <w:sz w:val="21"/>
+          <w:szCs w:val="21"/>
+        </w:rPr>
+        <w:br/>
+        <w:t>- line 127: "We then subdivide the range of our relative rates, r (which could theoretically vary from 0 to ∞, the range of a Γ-distributed random variable), into m evenly spaced bins"</w:t>
+      </w:r>
+      <w:r>
+        <w:rPr>
+          <w:rFonts w:ascii="Helvetica" w:eastAsia="Times New Roman" w:hAnsi="Helvetica" w:cs="Helvetica"/>
+          <w:color w:val="333333"/>
+          <w:sz w:val="21"/>
+          <w:szCs w:val="21"/>
+        </w:rPr>
+        <w:br/>
+      </w:r>
+      <w:r>
+        <w:rPr>
+          <w:rFonts w:ascii="Helvetica" w:eastAsia="Times New Roman" w:hAnsi="Helvetica" w:cs="Helvetica"/>
+          <w:color w:val="333333"/>
+          <w:sz w:val="21"/>
+          <w:szCs w:val="21"/>
+        </w:rPr>
+        <w:br/>
+        <w:t>I suppose evenly spaced here means the bins have equal probability inside of them? This is implied by the 1/m weighting in equation (4), but it is a bit confusing because the rates (breakpoints/midpoints) are not evenly spaced.</w:t>
+      </w:r>
+      <w:r>
+        <w:rPr>
+          <w:rFonts w:ascii="Helvetica" w:eastAsia="Times New Roman" w:hAnsi="Helvetica" w:cs="Helvetica"/>
+          <w:color w:val="333333"/>
+          <w:sz w:val="21"/>
+          <w:szCs w:val="21"/>
+        </w:rPr>
+        <w:br/>
       </w:r>
       <w:r>
         <w:rPr>
@@ -2731,158 +3242,6 @@
           <w:szCs w:val="21"/>
         </w:rPr>
         <w:lastRenderedPageBreak/>
-        <w:t>to allow essentially all forms of the rate matrix. I think makes Mk essentially redundant with "continuous-time Markov chain", so I wonder why we would even need the Mk designation.</w:t>
-      </w:r>
-      <w:r>
-        <w:rPr>
-          <w:rFonts w:ascii="Helvetica" w:eastAsia="Times New Roman" w:hAnsi="Helvetica" w:cs="Helvetica"/>
-          <w:color w:val="333333"/>
-          <w:sz w:val="21"/>
-          <w:szCs w:val="21"/>
-        </w:rPr>
-        <w:br/>
-      </w:r>
-      <w:r>
-        <w:rPr>
-          <w:rFonts w:ascii="Helvetica" w:eastAsia="Times New Roman" w:hAnsi="Helvetica" w:cs="Helvetica"/>
-          <w:color w:val="333333"/>
-          <w:sz w:val="21"/>
-          <w:szCs w:val="21"/>
-        </w:rPr>
-        <w:br/>
-        <w:t>- line 81: "In the present article, we’ll describe a new extension of the Mk model"</w:t>
-      </w:r>
-      <w:r>
-        <w:rPr>
-          <w:rFonts w:ascii="Helvetica" w:eastAsia="Times New Roman" w:hAnsi="Helvetica" w:cs="Helvetica"/>
-          <w:color w:val="333333"/>
-          <w:sz w:val="21"/>
-          <w:szCs w:val="21"/>
-        </w:rPr>
-        <w:br/>
-      </w:r>
-      <w:r>
-        <w:rPr>
-          <w:rFonts w:ascii="Helvetica" w:eastAsia="Times New Roman" w:hAnsi="Helvetica" w:cs="Helvetica"/>
-          <w:color w:val="333333"/>
-          <w:sz w:val="21"/>
-          <w:szCs w:val="21"/>
-        </w:rPr>
-        <w:br/>
-        <w:t xml:space="preserve">I think most </w:t>
-      </w:r>
-      <w:proofErr w:type="spellStart"/>
-      <w:r>
-        <w:rPr>
-          <w:rFonts w:ascii="Helvetica" w:eastAsia="Times New Roman" w:hAnsi="Helvetica" w:cs="Helvetica"/>
-          <w:color w:val="333333"/>
-          <w:sz w:val="21"/>
-          <w:szCs w:val="21"/>
-        </w:rPr>
-        <w:t>phylogeneticists</w:t>
-      </w:r>
-      <w:proofErr w:type="spellEnd"/>
-      <w:r>
-        <w:rPr>
-          <w:rFonts w:ascii="Helvetica" w:eastAsia="Times New Roman" w:hAnsi="Helvetica" w:cs="Helvetica"/>
-          <w:color w:val="333333"/>
-          <w:sz w:val="21"/>
-          <w:szCs w:val="21"/>
-        </w:rPr>
-        <w:t xml:space="preserve"> conventionally separate the form of the rate matrix (in this case, Mk) from the rate of evolution/branch length. For this reason, I don't actually perceive this method to be an extension of the Mk model, but rather a relaxed morphological clock model.</w:t>
-      </w:r>
-      <w:r>
-        <w:rPr>
-          <w:rFonts w:ascii="Helvetica" w:eastAsia="Times New Roman" w:hAnsi="Helvetica" w:cs="Helvetica"/>
-          <w:color w:val="333333"/>
-          <w:sz w:val="21"/>
-          <w:szCs w:val="21"/>
-        </w:rPr>
-        <w:br/>
-      </w:r>
-      <w:r>
-        <w:rPr>
-          <w:rFonts w:ascii="Helvetica" w:eastAsia="Times New Roman" w:hAnsi="Helvetica" w:cs="Helvetica"/>
-          <w:color w:val="333333"/>
-          <w:sz w:val="21"/>
-          <w:szCs w:val="21"/>
-        </w:rPr>
-        <w:br/>
-        <w:t>- line 82: "from a (normalized) Γ distribution"</w:t>
-      </w:r>
-      <w:r>
-        <w:rPr>
-          <w:rFonts w:ascii="Helvetica" w:eastAsia="Times New Roman" w:hAnsi="Helvetica" w:cs="Helvetica"/>
-          <w:color w:val="333333"/>
-          <w:sz w:val="21"/>
-          <w:szCs w:val="21"/>
-        </w:rPr>
-        <w:br/>
-      </w:r>
-      <w:r>
-        <w:rPr>
-          <w:rFonts w:ascii="Helvetica" w:eastAsia="Times New Roman" w:hAnsi="Helvetica" w:cs="Helvetica"/>
-          <w:color w:val="333333"/>
-          <w:sz w:val="21"/>
-          <w:szCs w:val="21"/>
-        </w:rPr>
-        <w:br/>
-        <w:t>The use of "normalized" here is a bit confusing. First, it is not explained in this paragraph what the normalization is or why it is necessary, so I think it could actually be omitted here and brought up later as a technical detail. Second, I think the usual interpretation of "normalized" with regard to probability distributions is that they integrate to 1, which is always true for the Gamma distribution. My understanding is that "normalized" here actually refers to the fact that the mean of the distribution is constrained to be 1. Third, the authors do not describe _why_ the distribution needs to have a mean of 1.</w:t>
-      </w:r>
-      <w:r>
-        <w:rPr>
-          <w:rFonts w:ascii="Helvetica" w:eastAsia="Times New Roman" w:hAnsi="Helvetica" w:cs="Helvetica"/>
-          <w:color w:val="333333"/>
-          <w:sz w:val="21"/>
-          <w:szCs w:val="21"/>
-        </w:rPr>
-        <w:br/>
-      </w:r>
-      <w:r>
-        <w:rPr>
-          <w:rFonts w:ascii="Helvetica" w:eastAsia="Times New Roman" w:hAnsi="Helvetica" w:cs="Helvetica"/>
-          <w:color w:val="333333"/>
-          <w:sz w:val="21"/>
-          <w:szCs w:val="21"/>
-        </w:rPr>
-        <w:br/>
-        <w:t>- line 127: "We then subdivide the range of our relative rates, r (which could theoretically vary from 0 to ∞, the range of a Γ-distributed random variable), into m evenly spaced bins"</w:t>
-      </w:r>
-      <w:r>
-        <w:rPr>
-          <w:rFonts w:ascii="Helvetica" w:eastAsia="Times New Roman" w:hAnsi="Helvetica" w:cs="Helvetica"/>
-          <w:color w:val="333333"/>
-          <w:sz w:val="21"/>
-          <w:szCs w:val="21"/>
-        </w:rPr>
-        <w:br/>
-      </w:r>
-      <w:r>
-        <w:rPr>
-          <w:rFonts w:ascii="Helvetica" w:eastAsia="Times New Roman" w:hAnsi="Helvetica" w:cs="Helvetica"/>
-          <w:color w:val="333333"/>
-          <w:sz w:val="21"/>
-          <w:szCs w:val="21"/>
-        </w:rPr>
-        <w:br/>
-        <w:t>I suppose evenly spaced here means the bins have equal probability inside of them? This is implied by the 1/m weighting in equation (4), but it is a bit confusing because the rates (breakpoints/midpoints) are not evenly spaced.</w:t>
-      </w:r>
-      <w:r>
-        <w:rPr>
-          <w:rFonts w:ascii="Helvetica" w:eastAsia="Times New Roman" w:hAnsi="Helvetica" w:cs="Helvetica"/>
-          <w:color w:val="333333"/>
-          <w:sz w:val="21"/>
-          <w:szCs w:val="21"/>
-        </w:rPr>
-        <w:br/>
-      </w:r>
-      <w:r>
-        <w:rPr>
-          <w:rFonts w:ascii="Helvetica" w:eastAsia="Times New Roman" w:hAnsi="Helvetica" w:cs="Helvetica"/>
-          <w:color w:val="333333"/>
-          <w:sz w:val="21"/>
-          <w:szCs w:val="21"/>
-        </w:rPr>
         <w:br/>
         <w:t>- line 151: "As we can compute the probability of any data pattern on the tree for a given shape parameter (α), number of rate categories (m), and transition matrix Q, we can likewise find the set of such values that maximize this probability – in other words, the Maximum Likelihood (ML) estimate."</w:t>
       </w:r>
@@ -2921,7 +3280,6 @@
           <w:sz w:val="21"/>
           <w:szCs w:val="21"/>
         </w:rPr>
-        <w:lastRenderedPageBreak/>
         <w:br/>
         <w:t>- line 162: "Low values of α correspond to high edge-wise rate heterogeneity, whereas high values of α, relatively little rate variation from branch to branch of the tree"</w:t>
       </w:r>
@@ -3106,6 +3464,15 @@
           <w:szCs w:val="21"/>
         </w:rPr>
         <w:br/>
+      </w:r>
+      <w:r>
+        <w:rPr>
+          <w:rFonts w:ascii="Helvetica" w:eastAsia="Times New Roman" w:hAnsi="Helvetica" w:cs="Helvetica"/>
+          <w:color w:val="333333"/>
+          <w:sz w:val="21"/>
+          <w:szCs w:val="21"/>
+        </w:rPr>
+        <w:lastRenderedPageBreak/>
         <w:t>The likelihood ratio test assumes the simple model corresponds to the general model with a parameter value _inside_ of parameter space. In this case, the simple model is actually on a boundary (α -&gt; ∞), so the likelihood ratio test is not strictly correct. The likelihood ratio is distributed as a mixture of chi square distributions, one with 0 degrees of freedom and one with 1 degree of freedom. See Goldman and Whelan 2001 "Statistical Tests of Gamma-Distributed Rate Heterogeneity in Models of Sequence Evolution in Phylogenetics" for more details.</w:t>
       </w:r>
       <w:r>
@@ -3144,15 +3511,6 @@
           <w:szCs w:val="21"/>
         </w:rPr>
         <w:br/>
-      </w:r>
-      <w:r>
-        <w:rPr>
-          <w:rFonts w:ascii="Helvetica" w:eastAsia="Times New Roman" w:hAnsi="Helvetica" w:cs="Helvetica"/>
-          <w:color w:val="333333"/>
-          <w:sz w:val="21"/>
-          <w:szCs w:val="21"/>
-        </w:rPr>
-        <w:lastRenderedPageBreak/>
         <w:t xml:space="preserve">Convergence has many technical meanings and I find this statement unconvincing. Intuitively, when ∞ is very </w:t>
       </w:r>
       <w:proofErr w:type="spellStart"/>
@@ -3386,6 +3744,7 @@
           <w:sz w:val="32"/>
           <w:szCs w:val="32"/>
         </w:rPr>
+        <w:lastRenderedPageBreak/>
         <w:t xml:space="preserve">Reviewer: William </w:t>
       </w:r>
       <w:proofErr w:type="spellStart"/>
@@ -3463,17 +3822,7 @@
           <w:szCs w:val="21"/>
         </w:rPr>
         <w:br/>
-        <w:t xml:space="preserve">1. On lines 219-220, the authors note that the pattern was most noteworthy for alpha = 8. However, </w:t>
-      </w:r>
-      <w:r>
-        <w:rPr>
-          <w:rFonts w:ascii="Helvetica" w:eastAsia="Times New Roman" w:hAnsi="Helvetica" w:cs="Helvetica"/>
-          <w:color w:val="333333"/>
-          <w:sz w:val="21"/>
-          <w:szCs w:val="21"/>
-        </w:rPr>
-        <w:lastRenderedPageBreak/>
-        <w:t>upon looking at Figure 3A, it appears that the upward bias is most pronounced for alpha = 2, with a higher quartile/whisker and similar outliers. It is possible that there are more outliers with values of 1000 for alpha = 8, but this is not apparent in the figure. I would suggest that the authors modify the figure in a way that better illustrates what is currently written in the text (which I assume is accurate and should therefore be preserved) or modify the text to better reflect what can be seen in the figure (which I assume is misleading and should be changed).</w:t>
+        <w:t>1. On lines 219-220, the authors note that the pattern was most noteworthy for alpha = 8. However, upon looking at Figure 3A, it appears that the upward bias is most pronounced for alpha = 2, with a higher quartile/whisker and similar outliers. It is possible that there are more outliers with values of 1000 for alpha = 8, but this is not apparent in the figure. I would suggest that the authors modify the figure in a way that better illustrates what is currently written in the text (which I assume is accurate and should therefore be preserved) or modify the text to better reflect what can be seen in the figure (which I assume is misleading and should be changed).</w:t>
       </w:r>
       <w:r>
         <w:rPr>
@@ -3585,6 +3934,7 @@
           <w:sz w:val="21"/>
           <w:szCs w:val="21"/>
         </w:rPr>
+        <w:lastRenderedPageBreak/>
         <w:t>Validity of the findings</w:t>
       </w:r>
     </w:p>
@@ -4078,6 +4428,7 @@
   <w:style w:type="character" w:default="1" w:styleId="DefaultParagraphFont">
     <w:name w:val="Default Paragraph Font"/>
     <w:uiPriority w:val="1"/>
+    <w:semiHidden/>
     <w:unhideWhenUsed/>
   </w:style>
   <w:style w:type="table" w:default="1" w:styleId="TableNormal">

</xml_diff>